<commit_message>
Updated Word doc from Mike
</commit_message>
<xml_diff>
--- a/docs/Python for MATLAB Programmers.docx
+++ b/docs/Python for MATLAB Programmers.docx
@@ -251,16 +251,268 @@
         </w:rPr>
         <w:t>9</w:t>
       </w:r>
+      <w:r>
+        <w:rPr>
+          <w:rFonts w:asciiTheme="majorHAnsi" w:eastAsiaTheme="majorEastAsia" w:hAnsiTheme="majorHAnsi" w:cstheme="majorBidi"/>
+          <w:color w:val="390E1F" w:themeColor="accent1" w:themeShade="80"/>
+          <w:sz w:val="36"/>
+          <w:szCs w:val="36"/>
+        </w:rPr>
+        <w:br/>
+      </w:r>
+    </w:p>
+    <w:p>
+      <w:pPr>
+        <w:jc w:val="center"/>
+        <w:rPr>
+          <w:rFonts w:asciiTheme="majorHAnsi" w:eastAsiaTheme="majorEastAsia" w:hAnsiTheme="majorHAnsi" w:cstheme="majorBidi"/>
+          <w:color w:val="390E1F" w:themeColor="accent1" w:themeShade="80"/>
+          <w:sz w:val="36"/>
+          <w:szCs w:val="36"/>
+        </w:rPr>
+      </w:pPr>
+    </w:p>
+    <w:p>
+      <w:pPr>
+        <w:jc w:val="center"/>
+        <w:rPr>
+          <w:rFonts w:asciiTheme="majorHAnsi" w:eastAsiaTheme="majorEastAsia" w:hAnsiTheme="majorHAnsi" w:cstheme="majorBidi"/>
+          <w:color w:val="390E1F" w:themeColor="accent1" w:themeShade="80"/>
+          <w:sz w:val="36"/>
+          <w:szCs w:val="36"/>
+        </w:rPr>
+      </w:pPr>
+      <w:r>
+        <w:rPr>
+          <w:rFonts w:asciiTheme="majorHAnsi" w:eastAsiaTheme="majorEastAsia" w:hAnsiTheme="majorHAnsi" w:cstheme="majorBidi"/>
+          <w:color w:val="390E1F" w:themeColor="accent1" w:themeShade="80"/>
+          <w:sz w:val="36"/>
+          <w:szCs w:val="36"/>
+        </w:rPr>
+        <w:lastRenderedPageBreak/>
+        <w:br/>
+      </w:r>
+    </w:p>
+    <w:p>
+      <w:pPr>
+        <w:pStyle w:val="FootnoteText"/>
+      </w:pPr>
+      <w:r>
+        <w:rPr>
+          <w:i/>
+          <w:noProof/>
+        </w:rPr>
+        <w:drawing>
+          <wp:anchor distT="0" distB="0" distL="114300" distR="114300" simplePos="0" relativeHeight="251696128" behindDoc="1" locked="0" layoutInCell="1" allowOverlap="1" wp14:anchorId="4266CA48" wp14:editId="796AAD7E">
+            <wp:simplePos x="0" y="0"/>
+            <wp:positionH relativeFrom="column">
+              <wp:posOffset>0</wp:posOffset>
+            </wp:positionH>
+            <wp:positionV relativeFrom="paragraph">
+              <wp:posOffset>4445</wp:posOffset>
+            </wp:positionV>
+            <wp:extent cx="841248" cy="292608"/>
+            <wp:effectExtent l="0" t="0" r="0" b="0"/>
+            <wp:wrapTight wrapText="right">
+              <wp:wrapPolygon edited="0">
+                <wp:start x="0" y="0"/>
+                <wp:lineTo x="0" y="19722"/>
+                <wp:lineTo x="21045" y="19722"/>
+                <wp:lineTo x="21045" y="0"/>
+                <wp:lineTo x="0" y="0"/>
+              </wp:wrapPolygon>
+            </wp:wrapTight>
+            <wp:docPr id="6" name="Picture 6"/>
+            <wp:cNvGraphicFramePr>
+              <a:graphicFrameLocks xmlns:a="http://schemas.openxmlformats.org/drawingml/2006/main" noChangeAspect="1"/>
+            </wp:cNvGraphicFramePr>
+            <a:graphic xmlns:a="http://schemas.openxmlformats.org/drawingml/2006/main">
+              <a:graphicData uri="http://schemas.openxmlformats.org/drawingml/2006/picture">
+                <pic:pic xmlns:pic="http://schemas.openxmlformats.org/drawingml/2006/picture">
+                  <pic:nvPicPr>
+                    <pic:cNvPr id="6" name="Creative Commons 88x31.png"/>
+                    <pic:cNvPicPr/>
+                  </pic:nvPicPr>
+                  <pic:blipFill>
+                    <a:blip r:embed="rId8">
+                      <a:extLst>
+                        <a:ext uri="{28A0092B-C50C-407E-A947-70E740481C1C}">
+                          <a14:useLocalDpi xmlns:a14="http://schemas.microsoft.com/office/drawing/2010/main" val="0"/>
+                        </a:ext>
+                      </a:extLst>
+                    </a:blip>
+                    <a:stretch>
+                      <a:fillRect/>
+                    </a:stretch>
+                  </pic:blipFill>
+                  <pic:spPr>
+                    <a:xfrm>
+                      <a:off x="0" y="0"/>
+                      <a:ext cx="841248" cy="292608"/>
+                    </a:xfrm>
+                    <a:prstGeom prst="rect">
+                      <a:avLst/>
+                    </a:prstGeom>
+                  </pic:spPr>
+                </pic:pic>
+              </a:graphicData>
+            </a:graphic>
+            <wp14:sizeRelH relativeFrom="margin">
+              <wp14:pctWidth>0</wp14:pctWidth>
+            </wp14:sizeRelH>
+            <wp14:sizeRelV relativeFrom="margin">
+              <wp14:pctHeight>0</wp14:pctHeight>
+            </wp14:sizeRelV>
+          </wp:anchor>
+        </w:drawing>
+      </w:r>
+      <w:r>
+        <w:rPr>
+          <w:i/>
+          <w:noProof/>
+        </w:rPr>
+        <w:t>Python for MATLAB Programmers</w:t>
+      </w:r>
+      <w:r>
+        <w:rPr>
+          <w:noProof/>
+        </w:rPr>
+        <w:t xml:space="preserve"> by Andrew Janke and Michael Patterson</w:t>
+      </w:r>
+      <w:r>
+        <w:t xml:space="preserve"> is licensed under a </w:t>
+      </w:r>
+      <w:hyperlink r:id="rId9" w:history="1">
+        <w:r>
+          <w:rPr>
+            <w:rStyle w:val="Hyperlink"/>
+          </w:rPr>
+          <w:t xml:space="preserve">Creative Commons Attribution </w:t>
+        </w:r>
+        <w:proofErr w:type="spellStart"/>
+        <w:r>
+          <w:rPr>
+            <w:rStyle w:val="Hyperlink"/>
+          </w:rPr>
+          <w:t>ShareAlike</w:t>
+        </w:r>
+        <w:proofErr w:type="spellEnd"/>
+        <w:r>
+          <w:rPr>
+            <w:rStyle w:val="Hyperlink"/>
+          </w:rPr>
+          <w:t xml:space="preserve"> 4.0 International License</w:t>
+        </w:r>
+      </w:hyperlink>
+      <w:r>
+        <w:t>.</w:t>
+      </w:r>
+    </w:p>
+    <w:p>
+      <w:pPr>
+        <w:pStyle w:val="FootnoteText"/>
+      </w:pPr>
+    </w:p>
+    <w:p>
+      <w:pPr>
+        <w:pStyle w:val="FootnoteText"/>
+      </w:pPr>
+    </w:p>
+    <w:p>
+      <w:pPr>
+        <w:pStyle w:val="FootnoteText"/>
+      </w:pPr>
+      <w:r>
+        <w:t>Release Notes</w:t>
+      </w:r>
+    </w:p>
+    <w:p>
+      <w:pPr>
+        <w:pStyle w:val="FootnoteText"/>
+      </w:pPr>
+    </w:p>
+    <w:p>
+      <w:pPr>
+        <w:pStyle w:val="FootnoteText"/>
+      </w:pPr>
+      <w:r>
+        <w:t xml:space="preserve">This work was first </w:t>
+      </w:r>
+      <w:r>
+        <w:t>published</w:t>
+      </w:r>
+      <w:r>
+        <w:t xml:space="preserve"> January 23, 2019.</w:t>
+      </w:r>
+    </w:p>
+    <w:p>
+      <w:pPr>
+        <w:pStyle w:val="FootnoteText"/>
+      </w:pPr>
+    </w:p>
+    <w:p>
+      <w:pPr>
+        <w:pStyle w:val="FootnoteText"/>
+      </w:pPr>
+      <w:r>
+        <w:t xml:space="preserve">The work was subsequently published to a </w:t>
+      </w:r>
+      <w:hyperlink r:id="rId10" w:history="1">
+        <w:r>
+          <w:rPr>
+            <w:rStyle w:val="Hyperlink"/>
+          </w:rPr>
+          <w:t>GitHub public repository</w:t>
+        </w:r>
+      </w:hyperlink>
+      <w:r>
+        <w:t xml:space="preserve"> on March 31, 2019 under a</w:t>
+      </w:r>
+      <w:bookmarkStart w:id="0" w:name="_GoBack"/>
+      <w:bookmarkEnd w:id="0"/>
+      <w:r>
+        <w:t xml:space="preserve"> Creative Commons Attribution </w:t>
+      </w:r>
+      <w:proofErr w:type="spellStart"/>
+      <w:r>
+        <w:t>ShareAlike</w:t>
+      </w:r>
+      <w:proofErr w:type="spellEnd"/>
+      <w:r>
+        <w:t xml:space="preserve"> 4.9 International License.  </w:t>
+      </w:r>
+    </w:p>
+    <w:p>
+      <w:pPr>
+        <w:pStyle w:val="FootnoteText"/>
+      </w:pPr>
+    </w:p>
+    <w:p>
+      <w:pPr>
+        <w:pStyle w:val="FootnoteText"/>
+      </w:pPr>
     </w:p>
     <w:p>
       <w:pPr>
         <w:pStyle w:val="PythonChapterHeadings"/>
-      </w:pPr>
-    </w:p>
-    <w:p>
-      <w:pPr>
-        <w:pStyle w:val="PythonChapterHeadings"/>
-      </w:pPr>
+        <w:rPr>
+          <w:b w:val="0"/>
+          <w:u w:val="none"/>
+        </w:rPr>
+      </w:pPr>
+    </w:p>
+    <w:p>
+      <w:pPr>
+        <w:rPr>
+          <w:b/>
+          <w:bCs/>
+          <w:color w:val="000000"/>
+          <w:u w:val="single"/>
+        </w:rPr>
+      </w:pPr>
+      <w:r>
+        <w:br w:type="page"/>
+      </w:r>
     </w:p>
     <w:p>
       <w:pPr>
@@ -3003,7 +3255,7 @@
         </w:rPr>
         <w:t xml:space="preserve">ust </w:t>
       </w:r>
-      <w:hyperlink r:id="rId8" w:history="1">
+      <w:hyperlink r:id="rId11" w:history="1">
         <w:r>
           <w:rPr>
             <w:rStyle w:val="Hyperlink"/>
@@ -3173,7 +3425,7 @@
         </w:rPr>
         <w:t xml:space="preserve">The </w:t>
       </w:r>
-      <w:hyperlink r:id="rId9" w:history="1">
+      <w:hyperlink r:id="rId12" w:history="1">
         <w:r>
           <w:rPr>
             <w:rStyle w:val="Hyperlink"/>
@@ -3218,7 +3470,7 @@
         </w:rPr>
         <w:t xml:space="preserve"> </w:t>
       </w:r>
-      <w:hyperlink r:id="rId10" w:history="1">
+      <w:hyperlink r:id="rId13" w:history="1">
         <w:r>
           <w:rPr>
             <w:rStyle w:val="Hyperlink"/>
@@ -3443,7 +3695,7 @@
         </w:rPr>
         <w:t xml:space="preserve">Alternatively, you can skip the Python install and run Python commands online at any of a number of websites that provide a Python engine.  One such website is </w:t>
       </w:r>
-      <w:hyperlink r:id="rId11" w:history="1">
+      <w:hyperlink r:id="rId14" w:history="1">
         <w:r>
           <w:rPr>
             <w:rStyle w:val="Hyperlink"/>
@@ -3668,7 +3920,7 @@
         </w:rPr>
         <w:t xml:space="preserve">A list of public modules is available at the PSF </w:t>
       </w:r>
-      <w:hyperlink r:id="rId12" w:history="1">
+      <w:hyperlink r:id="rId15" w:history="1">
         <w:r>
           <w:rPr>
             <w:rStyle w:val="Hyperlink"/>
@@ -3685,7 +3937,7 @@
         </w:rPr>
         <w:t xml:space="preserve">.  A searchable list of packages is available at the </w:t>
       </w:r>
-      <w:hyperlink r:id="rId13" w:history="1">
+      <w:hyperlink r:id="rId16" w:history="1">
         <w:r>
           <w:rPr>
             <w:rStyle w:val="Hyperlink"/>
@@ -3715,7 +3967,7 @@
           <w:szCs w:val="20"/>
         </w:rPr>
       </w:pPr>
-      <w:hyperlink r:id="rId14" w:history="1">
+      <w:hyperlink r:id="rId17" w:history="1">
         <w:r>
           <w:rPr>
             <w:rStyle w:val="Hyperlink"/>
@@ -3752,7 +4004,7 @@
           <w:szCs w:val="20"/>
         </w:rPr>
       </w:pPr>
-      <w:hyperlink r:id="rId15" w:history="1">
+      <w:hyperlink r:id="rId18" w:history="1">
         <w:r>
           <w:rPr>
             <w:rStyle w:val="Hyperlink"/>
@@ -3838,7 +4090,7 @@
           <w:szCs w:val="20"/>
         </w:rPr>
       </w:pPr>
-      <w:hyperlink r:id="rId16" w:history="1">
+      <w:hyperlink r:id="rId19" w:history="1">
         <w:r>
           <w:rPr>
             <w:rStyle w:val="Hyperlink"/>
@@ -3868,7 +4120,7 @@
           <w:szCs w:val="20"/>
         </w:rPr>
       </w:pPr>
-      <w:hyperlink r:id="rId17" w:history="1">
+      <w:hyperlink r:id="rId20" w:history="1">
         <w:r>
           <w:rPr>
             <w:rStyle w:val="Hyperlink"/>
@@ -3912,7 +4164,7 @@
           <w:szCs w:val="20"/>
         </w:rPr>
       </w:pPr>
-      <w:hyperlink r:id="rId18" w:history="1">
+      <w:hyperlink r:id="rId21" w:history="1">
         <w:r>
           <w:rPr>
             <w:rStyle w:val="Hyperlink"/>
@@ -3949,7 +4201,7 @@
           <w:szCs w:val="20"/>
         </w:rPr>
       </w:pPr>
-      <w:hyperlink r:id="rId19" w:history="1">
+      <w:hyperlink r:id="rId22" w:history="1">
         <w:r>
           <w:rPr>
             <w:rStyle w:val="Hyperlink"/>
@@ -4017,7 +4269,7 @@
         </w:rPr>
         <w:t xml:space="preserve"> toolboxes have been reproduced as Python packages.  Even the MathWorks' flagship product Simulink has a companion Python package called </w:t>
       </w:r>
-      <w:hyperlink r:id="rId20" w:history="1">
+      <w:hyperlink r:id="rId23" w:history="1">
         <w:proofErr w:type="spellStart"/>
         <w:r>
           <w:rPr>
@@ -4080,7 +4332,7 @@
         </w:rPr>
         <w:t xml:space="preserve"> excellent.  When selecting Python packages, it's a good practice to look for the project's development page to gauge its member involvement, project maturity, and bug reports.  Most Python projects are hosted on </w:t>
       </w:r>
-      <w:hyperlink r:id="rId21" w:history="1">
+      <w:hyperlink r:id="rId24" w:history="1">
         <w:r>
           <w:rPr>
             <w:rStyle w:val="Hyperlink"/>
@@ -4201,7 +4453,7 @@
         </w:rPr>
         <w:t xml:space="preserve"> language.  A key objective of the language is to be readable, and toward that goal the language adheres to </w:t>
       </w:r>
-      <w:hyperlink r:id="rId22" w:history="1">
+      <w:hyperlink r:id="rId25" w:history="1">
         <w:r>
           <w:rPr>
             <w:rStyle w:val="Hyperlink"/>
@@ -4516,7 +4768,7 @@
         </w:rPr>
         <w:t xml:space="preserve">And of course, you can find online help at </w:t>
       </w:r>
-      <w:hyperlink r:id="rId23" w:history="1">
+      <w:hyperlink r:id="rId26" w:history="1">
         <w:r>
           <w:rPr>
             <w:rStyle w:val="Hyperlink"/>
@@ -7456,7 +7708,7 @@
         </w:rPr>
         <w:t xml:space="preserve"> and want to break it across several lines, you have several options.  The preferred way, defined in </w:t>
       </w:r>
-      <w:hyperlink r:id="rId24" w:anchor="maximum-line-length" w:history="1">
+      <w:hyperlink r:id="rId27" w:anchor="maximum-line-length" w:history="1">
         <w:r>
           <w:rPr>
             <w:rStyle w:val="Hyperlink"/>
@@ -7911,7 +8163,7 @@
         <w:lastRenderedPageBreak/>
         <w:t xml:space="preserve">Strings are an </w:t>
       </w:r>
-      <w:hyperlink r:id="rId25" w:history="1">
+      <w:hyperlink r:id="rId28" w:history="1">
         <w:r>
           <w:rPr>
             <w:rStyle w:val="Hyperlink"/>
@@ -8309,7 +8561,7 @@
         </w:rPr>
         <w:t xml:space="preserve">strings, but these differing methods appear to be converging onto a new technique called </w:t>
       </w:r>
-      <w:hyperlink r:id="rId26" w:history="1">
+      <w:hyperlink r:id="rId29" w:history="1">
         <w:r>
           <w:rPr>
             <w:rStyle w:val="Hyperlink"/>
@@ -15855,7 +16107,7 @@
         </w:rPr>
         <w:t xml:space="preserve">Lastly, it is possible to employ an if-else in list comprehensions.  This is achieved though Python's </w:t>
       </w:r>
-      <w:hyperlink r:id="rId27" w:anchor="conditional-expressions" w:history="1">
+      <w:hyperlink r:id="rId30" w:anchor="conditional-expressions" w:history="1">
         <w:r>
           <w:rPr>
             <w:rStyle w:val="Hyperlink"/>
@@ -20308,7 +20560,7 @@
         </w:rPr>
         <w:t xml:space="preserve"> of built-in Warning subclasses is available in the </w:t>
       </w:r>
-      <w:hyperlink r:id="rId28" w:history="1">
+      <w:hyperlink r:id="rId31" w:history="1">
         <w:r>
           <w:rPr>
             <w:rStyle w:val="Hyperlink"/>
@@ -20823,7 +21075,7 @@
         </w:rPr>
         <w:t xml:space="preserve"> in the </w:t>
       </w:r>
-      <w:hyperlink r:id="rId29" w:history="1">
+      <w:hyperlink r:id="rId32" w:history="1">
         <w:r>
           <w:rPr>
             <w:rStyle w:val="Hyperlink"/>
@@ -21752,7 +22004,7 @@
         </w:rPr>
         <w:t xml:space="preserve"> is the opening of a file.  A </w:t>
       </w:r>
-      <w:hyperlink r:id="rId30" w:anchor="with" w:history="1">
+      <w:hyperlink r:id="rId33" w:anchor="with" w:history="1">
         <w:r>
           <w:rPr>
             <w:rStyle w:val="Hyperlink"/>
@@ -22409,7 +22661,7 @@
         </w:rPr>
         <w:t xml:space="preserve"> have access to </w:t>
       </w:r>
-      <w:hyperlink r:id="rId31" w:history="1">
+      <w:hyperlink r:id="rId34" w:history="1">
         <w:r>
           <w:rPr>
             <w:rStyle w:val="Hyperlink"/>
@@ -22759,7 +23011,7 @@
         </w:rPr>
         <w:t xml:space="preserve">You'll want to have a look at </w:t>
       </w:r>
-      <w:hyperlink r:id="rId32" w:history="1">
+      <w:hyperlink r:id="rId35" w:history="1">
         <w:proofErr w:type="spellStart"/>
         <w:r>
           <w:rPr>
@@ -22778,7 +23030,7 @@
         </w:rPr>
         <w:t xml:space="preserve">, </w:t>
       </w:r>
-      <w:hyperlink r:id="rId33" w:history="1">
+      <w:hyperlink r:id="rId36" w:history="1">
         <w:proofErr w:type="spellStart"/>
         <w:r>
           <w:rPr>
@@ -22797,7 +23049,7 @@
         </w:rPr>
         <w:t xml:space="preserve">, and </w:t>
       </w:r>
-      <w:hyperlink r:id="rId34" w:history="1">
+      <w:hyperlink r:id="rId37" w:history="1">
         <w:r>
           <w:rPr>
             <w:rStyle w:val="Hyperlink"/>
@@ -22821,7 +23073,7 @@
         </w:rPr>
         <w:t xml:space="preserve">One of the most popular libraries is, naturally, </w:t>
       </w:r>
-      <w:hyperlink r:id="rId35" w:history="1">
+      <w:hyperlink r:id="rId38" w:history="1">
         <w:r>
           <w:rPr>
             <w:rStyle w:val="Hyperlink"/>
@@ -22910,7 +23162,7 @@
                     <pic:cNvPicPr/>
                   </pic:nvPicPr>
                   <pic:blipFill>
-                    <a:blip r:embed="rId36" cstate="print">
+                    <a:blip r:embed="rId39" cstate="print">
                       <a:extLst>
                         <a:ext uri="{28A0092B-C50C-407E-A947-70E740481C1C}">
                           <a14:useLocalDpi xmlns:a14="http://schemas.microsoft.com/office/drawing/2010/main" val="0"/>
@@ -23178,7 +23430,7 @@
                     <pic:cNvPicPr/>
                   </pic:nvPicPr>
                   <pic:blipFill>
-                    <a:blip r:embed="rId37" cstate="print">
+                    <a:blip r:embed="rId40" cstate="print">
                       <a:extLst>
                         <a:ext uri="{28A0092B-C50C-407E-A947-70E740481C1C}">
                           <a14:useLocalDpi xmlns:a14="http://schemas.microsoft.com/office/drawing/2010/main" val="0"/>
@@ -23876,7 +24128,7 @@
         </w:rPr>
         <w:t xml:space="preserve">ll want to check out the </w:t>
       </w:r>
-      <w:hyperlink r:id="rId38" w:history="1">
+      <w:hyperlink r:id="rId41" w:history="1">
         <w:r>
           <w:rPr>
             <w:rStyle w:val="Hyperlink"/>
@@ -23916,7 +24168,7 @@
         </w:rPr>
         <w:t xml:space="preserve">.  The </w:t>
       </w:r>
-      <w:hyperlink r:id="rId39" w:history="1">
+      <w:hyperlink r:id="rId42" w:history="1">
         <w:r>
           <w:rPr>
             <w:rStyle w:val="Hyperlink"/>
@@ -23955,7 +24207,7 @@
         </w:rPr>
         <w:t xml:space="preserve">Lastly, as an open source language Python enjoys a wide audience of contributors.  Chart types for many specific data sets have been contributed to the library of packages.  Have a look at Yan Holtz's </w:t>
       </w:r>
-      <w:hyperlink r:id="rId40" w:history="1">
+      <w:hyperlink r:id="rId43" w:history="1">
         <w:r>
           <w:rPr>
             <w:rStyle w:val="Hyperlink"/>
@@ -27003,7 +27255,7 @@
         </w:rPr>
         <w:t xml:space="preserve">In MATLAB, a class resides in a file of the same name.  In Python, multiple classes can be defined in one file, and that file can take any name.  More generally, a class can be defined anywhere, e.g., inside of a function or an if statement (not that you would do that, of course).  Classes can be embedded within one another, with the inner class having access to the outer class namespace.  The author of Python, Guido van Rossum, maintains a blog where he has an </w:t>
       </w:r>
-      <w:hyperlink r:id="rId41" w:history="1">
+      <w:hyperlink r:id="rId44" w:history="1">
         <w:r>
           <w:rPr>
             <w:rStyle w:val="Hyperlink"/>
@@ -27455,8 +27707,6 @@
       <w:pPr>
         <w:pStyle w:val="PythonSectionHeadings"/>
       </w:pPr>
-      <w:bookmarkStart w:id="0" w:name="_GoBack"/>
-      <w:bookmarkEnd w:id="0"/>
       <w:r>
         <w:lastRenderedPageBreak/>
         <w:t>Mutability</w:t>
@@ -27996,7 +28246,7 @@
         </w:rPr>
         <w:t xml:space="preserve"> a </w:t>
       </w:r>
-      <w:hyperlink r:id="rId42" w:history="1">
+      <w:hyperlink r:id="rId45" w:history="1">
         <w:r>
           <w:rPr>
             <w:rStyle w:val="Hyperlink"/>
@@ -28124,7 +28374,7 @@
         </w:rPr>
         <w:t xml:space="preserve"> </w:t>
       </w:r>
-      <w:hyperlink r:id="rId43" w:history="1">
+      <w:hyperlink r:id="rId46" w:history="1">
         <w:r>
           <w:rPr>
             <w:rStyle w:val="Hyperlink"/>
@@ -29210,7 +29460,7 @@
         </w:rPr>
         <w:t xml:space="preserve">packages is available at the </w:t>
       </w:r>
-      <w:hyperlink r:id="rId44" w:history="1">
+      <w:hyperlink r:id="rId47" w:history="1">
         <w:r>
           <w:rPr>
             <w:rStyle w:val="Hyperlink"/>
@@ -30185,7 +30435,7 @@
         </w:rPr>
         <w:t xml:space="preserve">ll find the variable editor.  See the following link for </w:t>
       </w:r>
-      <w:hyperlink r:id="rId45" w:history="1">
+      <w:hyperlink r:id="rId48" w:history="1">
         <w:r>
           <w:rPr>
             <w:rStyle w:val="Hyperlink"/>
@@ -31377,7 +31627,7 @@
         </w:rPr>
         <w:t xml:space="preserve">ll want to visit the official </w:t>
       </w:r>
-      <w:hyperlink r:id="rId46" w:history="1">
+      <w:hyperlink r:id="rId49" w:history="1">
         <w:r>
           <w:rPr>
             <w:rStyle w:val="Hyperlink"/>
@@ -33271,7 +33521,7 @@
         </w:rPr>
         <w:t xml:space="preserve"> the </w:t>
       </w:r>
-      <w:hyperlink r:id="rId47" w:history="1">
+      <w:hyperlink r:id="rId50" w:history="1">
         <w:r>
           <w:rPr>
             <w:rStyle w:val="Hyperlink"/>
@@ -33353,7 +33603,7 @@
         </w:rPr>
         <w:t xml:space="preserve">The NumPy package is built upon the core Python language and provides an N-dimensional array type.  The </w:t>
       </w:r>
-      <w:hyperlink r:id="rId48" w:history="1">
+      <w:hyperlink r:id="rId51" w:history="1">
         <w:r>
           <w:rPr>
             <w:rStyle w:val="Hyperlink"/>
@@ -33730,7 +33980,7 @@
         </w:rPr>
         <w:t xml:space="preserve">The ecosystem built on SciPy is vast.  Fortunately, the SciPy team maintains an </w:t>
       </w:r>
-      <w:hyperlink r:id="rId49" w:history="1">
+      <w:hyperlink r:id="rId52" w:history="1">
         <w:r>
           <w:rPr>
             <w:rStyle w:val="Hyperlink"/>
@@ -34640,7 +34890,7 @@
         </w:rPr>
         <w:t xml:space="preserve">he online </w:t>
       </w:r>
-      <w:hyperlink r:id="rId50" w:history="1">
+      <w:hyperlink r:id="rId53" w:history="1">
         <w:r>
           <w:rPr>
             <w:rStyle w:val="Hyperlink"/>
@@ -34702,7 +34952,7 @@
         </w:rPr>
         <w:t xml:space="preserve">the </w:t>
       </w:r>
-      <w:hyperlink r:id="rId51" w:history="1">
+      <w:hyperlink r:id="rId54" w:history="1">
         <w:r>
           <w:rPr>
             <w:rStyle w:val="Hyperlink"/>
@@ -35514,7 +35764,7 @@
         </w:rPr>
         <w:t xml:space="preserve">for U.S. Housing and want to explore some of that data.  An online search leads you to the </w:t>
       </w:r>
-      <w:hyperlink r:id="rId52" w:history="1">
+      <w:hyperlink r:id="rId55" w:history="1">
         <w:r>
           <w:rPr>
             <w:rStyle w:val="Hyperlink"/>
@@ -36053,7 +36303,7 @@
                     <pic:cNvPicPr/>
                   </pic:nvPicPr>
                   <pic:blipFill>
-                    <a:blip r:embed="rId53" cstate="print">
+                    <a:blip r:embed="rId56" cstate="print">
                       <a:extLst>
                         <a:ext uri="{28A0092B-C50C-407E-A947-70E740481C1C}">
                           <a14:useLocalDpi xmlns:a14="http://schemas.microsoft.com/office/drawing/2010/main" val="0"/>
@@ -36734,7 +36984,7 @@
         </w:rPr>
         <w:t xml:space="preserve">Python can call MATLAB scripts and functions.  In fact, The MathWorks has published an </w:t>
       </w:r>
-      <w:hyperlink r:id="rId54" w:history="1">
+      <w:hyperlink r:id="rId57" w:history="1">
         <w:r>
           <w:rPr>
             <w:rStyle w:val="Hyperlink"/>
@@ -37028,7 +37278,7 @@
         </w:rPr>
         <w:t xml:space="preserve">orks has </w:t>
       </w:r>
-      <w:hyperlink r:id="rId55" w:history="1">
+      <w:hyperlink r:id="rId58" w:history="1">
         <w:r>
           <w:rPr>
             <w:rStyle w:val="Hyperlink"/>
@@ -37142,7 +37392,7 @@
         </w:rPr>
         <w:t xml:space="preserve">: IDEs.  There are at least </w:t>
       </w:r>
-      <w:hyperlink r:id="rId56" w:history="1">
+      <w:hyperlink r:id="rId59" w:history="1">
         <w:r>
           <w:rPr>
             <w:rStyle w:val="Hyperlink"/>
@@ -37205,7 +37455,7 @@
         </w:rPr>
         <w:t xml:space="preserve">The authors sometimes use the community (free) version of </w:t>
       </w:r>
-      <w:hyperlink r:id="rId57" w:history="1">
+      <w:hyperlink r:id="rId60" w:history="1">
         <w:r>
           <w:rPr>
             <w:rStyle w:val="Hyperlink"/>
@@ -37243,7 +37493,7 @@
         </w:rPr>
         <w:t xml:space="preserve"> provides code completion, code formatting, syntax highlighting, runtime error checking, project navigation, debugging, and a slick interface.  PyCharm integrates with several source control libraries, unit testing frameworks, databases, and the </w:t>
       </w:r>
-      <w:hyperlink r:id="rId58" w:history="1">
+      <w:hyperlink r:id="rId61" w:history="1">
         <w:r>
           <w:rPr>
             <w:sz w:val="20"/>
@@ -37317,7 +37567,7 @@
         </w:rPr>
         <w:t xml:space="preserve">If you happen to use Visual Studio already, you can stay with that editor as it supports Python.  And if you're more of a command-line person, have a look at </w:t>
       </w:r>
-      <w:hyperlink r:id="rId59" w:history="1">
+      <w:hyperlink r:id="rId62" w:history="1">
         <w:r>
           <w:rPr>
             <w:i/>
@@ -37408,7 +37658,7 @@
         </w:rPr>
         <w:t xml:space="preserve"> is available, and it provides a programming environment similar to MATLAB's.  From the </w:t>
       </w:r>
-      <w:hyperlink r:id="rId60" w:history="1">
+      <w:hyperlink r:id="rId63" w:history="1">
         <w:r>
           <w:rPr>
             <w:rStyle w:val="Hyperlink"/>
@@ -37577,7 +37827,7 @@
         </w:rPr>
         <w:t xml:space="preserve">Spyder </w:t>
       </w:r>
-      <w:hyperlink r:id="rId61" w:history="1">
+      <w:hyperlink r:id="rId64" w:history="1">
         <w:r>
           <w:rPr>
             <w:rStyle w:val="Hyperlink"/>
@@ -37741,7 +37991,7 @@
                     <pic:cNvPicPr/>
                   </pic:nvPicPr>
                   <pic:blipFill>
-                    <a:blip r:embed="rId62"/>
+                    <a:blip r:embed="rId65"/>
                     <a:stretch>
                       <a:fillRect/>
                     </a:stretch>
@@ -37829,7 +38079,7 @@
         </w:rPr>
         <w:t xml:space="preserve">Spyder is a core component of a Python distribution called </w:t>
       </w:r>
-      <w:hyperlink r:id="rId63" w:history="1">
+      <w:hyperlink r:id="rId66" w:history="1">
         <w:r>
           <w:rPr>
             <w:rStyle w:val="Hyperlink"/>
@@ -37929,7 +38179,7 @@
         </w:rPr>
         <w:t xml:space="preserve">In addition to Python, Anaconda includes </w:t>
       </w:r>
-      <w:hyperlink r:id="rId64" w:history="1">
+      <w:hyperlink r:id="rId67" w:history="1">
         <w:r>
           <w:rPr>
             <w:rStyle w:val="Hyperlink"/>
@@ -37981,7 +38231,7 @@
         </w:rPr>
         <w:t xml:space="preserve">he </w:t>
       </w:r>
-      <w:hyperlink r:id="rId65" w:history="1">
+      <w:hyperlink r:id="rId68" w:history="1">
         <w:r>
           <w:rPr>
             <w:rStyle w:val="Hyperlink"/>
@@ -38191,7 +38441,7 @@
         </w:rPr>
         <w:t xml:space="preserve">The </w:t>
       </w:r>
-      <w:hyperlink r:id="rId66" w:history="1">
+      <w:hyperlink r:id="rId69" w:history="1">
         <w:r>
           <w:rPr>
             <w:rStyle w:val="Hyperlink"/>
@@ -38278,7 +38528,7 @@
         </w:rPr>
         <w:t xml:space="preserve">the </w:t>
       </w:r>
-      <w:hyperlink r:id="rId67" w:history="1">
+      <w:hyperlink r:id="rId70" w:history="1">
         <w:r>
           <w:rPr>
             <w:rStyle w:val="Hyperlink"/>
@@ -38338,7 +38588,7 @@
         </w:rPr>
         <w:t xml:space="preserve"> the </w:t>
       </w:r>
-      <w:hyperlink r:id="rId68" w:history="1">
+      <w:hyperlink r:id="rId71" w:history="1">
         <w:r>
           <w:rPr>
             <w:rStyle w:val="Hyperlink"/>
@@ -38461,7 +38711,7 @@
         </w:rPr>
         <w:t xml:space="preserve">s </w:t>
       </w:r>
-      <w:hyperlink r:id="rId69" w:history="1">
+      <w:hyperlink r:id="rId72" w:history="1">
         <w:r>
           <w:rPr>
             <w:rStyle w:val="Hyperlink"/>
@@ -38662,7 +38912,7 @@
         </w:rPr>
         <w:t xml:space="preserve">Andrew can be reached at his </w:t>
       </w:r>
-      <w:hyperlink r:id="rId70" w:history="1">
+      <w:hyperlink r:id="rId73" w:history="1">
         <w:r>
           <w:rPr>
             <w:rStyle w:val="Hyperlink"/>
@@ -38687,7 +38937,7 @@
         </w:rPr>
         <w:t xml:space="preserve"> </w:t>
       </w:r>
-      <w:hyperlink r:id="rId71" w:history="1">
+      <w:hyperlink r:id="rId74" w:history="1">
         <w:r>
           <w:rPr>
             <w:rStyle w:val="Hyperlink"/>
@@ -38704,7 +38954,7 @@
         </w:rPr>
         <w:t xml:space="preserve"> or by email at </w:t>
       </w:r>
-      <w:hyperlink r:id="rId72" w:tgtFrame="_blank" w:history="1">
+      <w:hyperlink r:id="rId75" w:tgtFrame="_blank" w:history="1">
         <w:r>
           <w:rPr>
             <w:rStyle w:val="Hyperlink"/>
@@ -38788,7 +39038,7 @@
         </w:rPr>
         <w:t xml:space="preserve">Michael lives in Tulsa, OK with his wife and two children.  Michael can be reached via his </w:t>
       </w:r>
-      <w:hyperlink r:id="rId73" w:history="1">
+      <w:hyperlink r:id="rId76" w:history="1">
         <w:r>
           <w:rPr>
             <w:rStyle w:val="Hyperlink"/>
@@ -38805,7 +39055,7 @@
         </w:rPr>
         <w:t xml:space="preserve"> or by email at </w:t>
       </w:r>
-      <w:hyperlink r:id="rId74" w:history="1">
+      <w:hyperlink r:id="rId77" w:history="1">
         <w:r>
           <w:rPr>
             <w:rStyle w:val="Hyperlink"/>
@@ -38835,7 +39085,7 @@
       </w:pPr>
     </w:p>
     <w:sectPr>
-      <w:footerReference w:type="default" r:id="rId75"/>
+      <w:footerReference w:type="default" r:id="rId78"/>
       <w:pgSz w:w="12240" w:h="15840"/>
       <w:pgMar w:top="720" w:right="1440" w:bottom="1800" w:left="1440" w:header="720" w:footer="720" w:gutter="0"/>
       <w:cols w:space="720"/>

</xml_diff>

<commit_message>
Fix license version number
</commit_message>
<xml_diff>
--- a/docs/Python for MATLAB Programmers.docx
+++ b/docs/Python for MATLAB Programmers.docx
@@ -436,13 +436,7 @@
         <w:pStyle w:val="FootnoteText"/>
       </w:pPr>
       <w:r>
-        <w:t xml:space="preserve">This work was first </w:t>
-      </w:r>
-      <w:r>
-        <w:t>published</w:t>
-      </w:r>
-      <w:r>
-        <w:t xml:space="preserve"> January 23, 2019.</w:t>
+        <w:t>This work was first published January 23, 2019.</w:t>
       </w:r>
     </w:p>
     <w:p>
@@ -466,20 +460,23 @@
         </w:r>
       </w:hyperlink>
       <w:r>
-        <w:t xml:space="preserve"> on March 31, 2019 under a</w:t>
+        <w:t xml:space="preserve"> on March 31, 2019 under a Creative Commons Attribution </w:t>
+      </w:r>
+      <w:proofErr w:type="spellStart"/>
+      <w:r>
+        <w:t>ShareAlike</w:t>
+      </w:r>
+      <w:proofErr w:type="spellEnd"/>
+      <w:r>
+        <w:t xml:space="preserve"> 4.</w:t>
+      </w:r>
+      <w:r>
+        <w:t>0</w:t>
       </w:r>
       <w:bookmarkStart w:id="0" w:name="_GoBack"/>
       <w:bookmarkEnd w:id="0"/>
       <w:r>
-        <w:t xml:space="preserve"> Creative Commons Attribution </w:t>
-      </w:r>
-      <w:proofErr w:type="spellStart"/>
-      <w:r>
-        <w:t>ShareAlike</w:t>
-      </w:r>
-      <w:proofErr w:type="spellEnd"/>
-      <w:r>
-        <w:t xml:space="preserve"> 4.9 International License.  </w:t>
+        <w:t xml:space="preserve"> International License.  </w:t>
       </w:r>
     </w:p>
     <w:p>
@@ -6598,13 +6595,23 @@
         </w:rPr>
         <w:t xml:space="preserve">&gt;&gt;&gt; </w:t>
       </w:r>
-      <w:r>
-        <w:rPr>
-          <w:bCs/>
-          <w:sz w:val="20"/>
-          <w:szCs w:val="20"/>
-        </w:rPr>
-        <w:t xml:space="preserve">var = </w:t>
+      <w:proofErr w:type="spellStart"/>
+      <w:r>
+        <w:rPr>
+          <w:bCs/>
+          <w:sz w:val="20"/>
+          <w:szCs w:val="20"/>
+        </w:rPr>
+        <w:t>var</w:t>
+      </w:r>
+      <w:proofErr w:type="spellEnd"/>
+      <w:r>
+        <w:rPr>
+          <w:bCs/>
+          <w:sz w:val="20"/>
+          <w:szCs w:val="20"/>
+        </w:rPr>
+        <w:t xml:space="preserve"> = </w:t>
       </w:r>
       <w:r>
         <w:rPr>
@@ -7536,7 +7543,23 @@
           <w:szCs w:val="20"/>
         </w:rPr>
         <w:br/>
-        <w:t xml:space="preserve">&gt;&gt;&gt; str = </w:t>
+        <w:t xml:space="preserve">&gt;&gt;&gt; </w:t>
+      </w:r>
+      <w:proofErr w:type="spellStart"/>
+      <w:r>
+        <w:rPr>
+          <w:sz w:val="20"/>
+          <w:szCs w:val="20"/>
+        </w:rPr>
+        <w:t>str</w:t>
+      </w:r>
+      <w:proofErr w:type="spellEnd"/>
+      <w:r>
+        <w:rPr>
+          <w:sz w:val="20"/>
+          <w:szCs w:val="20"/>
+        </w:rPr>
+        <w:t xml:space="preserve"> = </w:t>
       </w:r>
       <w:r>
         <w:rPr>
@@ -7738,7 +7761,7 @@
           <w:szCs w:val="20"/>
         </w:rPr>
         <w:br/>
-        <w:t>&gt;&gt;&gt; str = ('</w:t>
+        <w:t xml:space="preserve">&gt;&gt;&gt; </w:t>
       </w:r>
       <w:proofErr w:type="spellStart"/>
       <w:r>
@@ -7746,6 +7769,22 @@
           <w:sz w:val="20"/>
           <w:szCs w:val="20"/>
         </w:rPr>
+        <w:t>str</w:t>
+      </w:r>
+      <w:proofErr w:type="spellEnd"/>
+      <w:r>
+        <w:rPr>
+          <w:sz w:val="20"/>
+          <w:szCs w:val="20"/>
+        </w:rPr>
+        <w:t xml:space="preserve"> = ('</w:t>
+      </w:r>
+      <w:proofErr w:type="spellStart"/>
+      <w:r>
+        <w:rPr>
+          <w:sz w:val="20"/>
+          <w:szCs w:val="20"/>
+        </w:rPr>
         <w:t>abc</w:t>
       </w:r>
       <w:proofErr w:type="spellEnd"/>
@@ -7770,8 +7809,17 @@
           <w:szCs w:val="20"/>
         </w:rPr>
         <w:br/>
-        <w:t>&gt;&gt;&gt; str</w:t>
-      </w:r>
+        <w:t xml:space="preserve">&gt;&gt;&gt; </w:t>
+      </w:r>
+      <w:proofErr w:type="spellStart"/>
+      <w:r>
+        <w:rPr>
+          <w:sz w:val="20"/>
+          <w:szCs w:val="20"/>
+        </w:rPr>
+        <w:t>str</w:t>
+      </w:r>
+      <w:proofErr w:type="spellEnd"/>
       <w:r>
         <w:rPr>
           <w:sz w:val="20"/>
@@ -7824,7 +7872,23 @@
           <w:szCs w:val="20"/>
         </w:rPr>
         <w:br/>
-        <w:t>&gt;&gt;&gt; str = '</w:t>
+        <w:t xml:space="preserve">&gt;&gt;&gt; </w:t>
+      </w:r>
+      <w:proofErr w:type="spellStart"/>
+      <w:r>
+        <w:rPr>
+          <w:sz w:val="20"/>
+          <w:szCs w:val="20"/>
+        </w:rPr>
+        <w:t>str</w:t>
+      </w:r>
+      <w:proofErr w:type="spellEnd"/>
+      <w:r>
+        <w:rPr>
+          <w:sz w:val="20"/>
+          <w:szCs w:val="20"/>
+        </w:rPr>
+        <w:t xml:space="preserve"> = '</w:t>
       </w:r>
       <w:proofErr w:type="spellStart"/>
       <w:r>
@@ -8066,7 +8130,23 @@
           <w:szCs w:val="20"/>
         </w:rPr>
         <w:br/>
-        <w:t xml:space="preserve">&gt;&gt;&gt; str = </w:t>
+        <w:t xml:space="preserve">&gt;&gt;&gt; </w:t>
+      </w:r>
+      <w:proofErr w:type="spellStart"/>
+      <w:r>
+        <w:rPr>
+          <w:sz w:val="20"/>
+          <w:szCs w:val="20"/>
+        </w:rPr>
+        <w:t>str</w:t>
+      </w:r>
+      <w:proofErr w:type="spellEnd"/>
+      <w:r>
+        <w:rPr>
+          <w:sz w:val="20"/>
+          <w:szCs w:val="20"/>
+        </w:rPr>
+        <w:t xml:space="preserve"> = </w:t>
       </w:r>
       <w:r>
         <w:rPr>
@@ -8097,7 +8177,23 @@
           <w:szCs w:val="20"/>
         </w:rPr>
         <w:br/>
-        <w:t xml:space="preserve">&gt;&gt;&gt; str[0:4] </w:t>
+        <w:t xml:space="preserve">&gt;&gt;&gt; </w:t>
+      </w:r>
+      <w:proofErr w:type="spellStart"/>
+      <w:r>
+        <w:rPr>
+          <w:sz w:val="20"/>
+          <w:szCs w:val="20"/>
+        </w:rPr>
+        <w:t>str</w:t>
+      </w:r>
+      <w:proofErr w:type="spellEnd"/>
+      <w:r>
+        <w:rPr>
+          <w:sz w:val="20"/>
+          <w:szCs w:val="20"/>
+        </w:rPr>
+        <w:t xml:space="preserve">[0:4] </w:t>
       </w:r>
       <w:r>
         <w:rPr>
@@ -8228,7 +8324,23 @@
           <w:szCs w:val="20"/>
         </w:rPr>
         <w:br/>
-        <w:t xml:space="preserve">&gt;&gt;&gt; str = </w:t>
+        <w:t xml:space="preserve">&gt;&gt;&gt; </w:t>
+      </w:r>
+      <w:proofErr w:type="spellStart"/>
+      <w:r>
+        <w:rPr>
+          <w:sz w:val="20"/>
+          <w:szCs w:val="20"/>
+        </w:rPr>
+        <w:t>str</w:t>
+      </w:r>
+      <w:proofErr w:type="spellEnd"/>
+      <w:r>
+        <w:rPr>
+          <w:sz w:val="20"/>
+          <w:szCs w:val="20"/>
+        </w:rPr>
+        <w:t xml:space="preserve"> = </w:t>
       </w:r>
       <w:r>
         <w:rPr>
@@ -8259,7 +8371,23 @@
           <w:szCs w:val="20"/>
         </w:rPr>
         <w:br/>
-        <w:t xml:space="preserve">&gt;&gt;&gt; str[0] = </w:t>
+        <w:t xml:space="preserve">&gt;&gt;&gt; </w:t>
+      </w:r>
+      <w:proofErr w:type="spellStart"/>
+      <w:r>
+        <w:rPr>
+          <w:sz w:val="20"/>
+          <w:szCs w:val="20"/>
+        </w:rPr>
+        <w:t>str</w:t>
+      </w:r>
+      <w:proofErr w:type="spellEnd"/>
+      <w:r>
+        <w:rPr>
+          <w:sz w:val="20"/>
+          <w:szCs w:val="20"/>
+        </w:rPr>
+        <w:t xml:space="preserve">[0] = </w:t>
       </w:r>
       <w:r>
         <w:rPr>
@@ -8305,22 +8433,40 @@
           <w:sz w:val="20"/>
           <w:szCs w:val="20"/>
         </w:rPr>
-        <w:t>: 'str' object does not support item assignment</w:t>
-      </w:r>
+        <w:t>: '</w:t>
+      </w:r>
+      <w:proofErr w:type="spellStart"/>
       <w:r>
         <w:rPr>
           <w:color w:val="FF0000"/>
           <w:sz w:val="20"/>
           <w:szCs w:val="20"/>
         </w:rPr>
-        <w:br/>
-      </w:r>
+        <w:t>str</w:t>
+      </w:r>
+      <w:proofErr w:type="spellEnd"/>
       <w:r>
         <w:rPr>
           <w:color w:val="FF0000"/>
           <w:sz w:val="20"/>
           <w:szCs w:val="20"/>
         </w:rPr>
+        <w:t>' object does not support item assignment</w:t>
+      </w:r>
+      <w:r>
+        <w:rPr>
+          <w:color w:val="FF0000"/>
+          <w:sz w:val="20"/>
+          <w:szCs w:val="20"/>
+        </w:rPr>
+        <w:br/>
+      </w:r>
+      <w:r>
+        <w:rPr>
+          <w:color w:val="FF0000"/>
+          <w:sz w:val="20"/>
+          <w:szCs w:val="20"/>
+        </w:rPr>
         <w:br/>
       </w:r>
       <w:r>
@@ -8350,7 +8496,23 @@
           <w:szCs w:val="20"/>
         </w:rPr>
         <w:br/>
-        <w:t xml:space="preserve">&gt;&gt;&gt; str = </w:t>
+        <w:t xml:space="preserve">&gt;&gt;&gt; </w:t>
+      </w:r>
+      <w:proofErr w:type="spellStart"/>
+      <w:r>
+        <w:rPr>
+          <w:sz w:val="20"/>
+          <w:szCs w:val="20"/>
+        </w:rPr>
+        <w:t>str</w:t>
+      </w:r>
+      <w:proofErr w:type="spellEnd"/>
+      <w:r>
+        <w:rPr>
+          <w:sz w:val="20"/>
+          <w:szCs w:val="20"/>
+        </w:rPr>
+        <w:t xml:space="preserve"> = </w:t>
       </w:r>
       <w:r>
         <w:rPr>
@@ -8378,7 +8540,23 @@
           <w:sz w:val="20"/>
           <w:szCs w:val="20"/>
         </w:rPr>
-        <w:t xml:space="preserve"> + str[1:3]</w:t>
+        <w:t xml:space="preserve"> + </w:t>
+      </w:r>
+      <w:proofErr w:type="spellStart"/>
+      <w:r>
+        <w:rPr>
+          <w:sz w:val="20"/>
+          <w:szCs w:val="20"/>
+        </w:rPr>
+        <w:t>str</w:t>
+      </w:r>
+      <w:proofErr w:type="spellEnd"/>
+      <w:r>
+        <w:rPr>
+          <w:sz w:val="20"/>
+          <w:szCs w:val="20"/>
+        </w:rPr>
+        <w:t>[1:3]</w:t>
       </w:r>
       <w:r>
         <w:rPr>
@@ -8428,8 +8606,17 @@
           <w:sz w:val="20"/>
           <w:szCs w:val="20"/>
         </w:rPr>
-        <w:t xml:space="preserve"> str</w:t>
-      </w:r>
+        <w:t xml:space="preserve"> </w:t>
+      </w:r>
+      <w:proofErr w:type="spellStart"/>
+      <w:r>
+        <w:rPr>
+          <w:sz w:val="20"/>
+          <w:szCs w:val="20"/>
+        </w:rPr>
+        <w:t>str</w:t>
+      </w:r>
+      <w:proofErr w:type="spellEnd"/>
       <w:r>
         <w:rPr>
           <w:sz w:val="20"/>
@@ -14313,7 +14500,23 @@
           <w:sz w:val="20"/>
           <w:szCs w:val="20"/>
         </w:rPr>
-        <w:t xml:space="preserve">We'll see later that range() is an </w:t>
+        <w:t xml:space="preserve">We'll see later that </w:t>
+      </w:r>
+      <w:proofErr w:type="gramStart"/>
+      <w:r>
+        <w:rPr>
+          <w:sz w:val="20"/>
+          <w:szCs w:val="20"/>
+        </w:rPr>
+        <w:t>range(</w:t>
+      </w:r>
+      <w:proofErr w:type="gramEnd"/>
+      <w:r>
+        <w:rPr>
+          <w:sz w:val="20"/>
+          <w:szCs w:val="20"/>
+        </w:rPr>
+        <w:t xml:space="preserve">) is an </w:t>
       </w:r>
       <w:r>
         <w:rPr>
@@ -14490,266 +14693,266 @@
         <w:br/>
         <w:t xml:space="preserve">When the list to print is instead a dictionary, an </w:t>
       </w:r>
+      <w:r>
+        <w:rPr>
+          <w:sz w:val="20"/>
+          <w:szCs w:val="20"/>
+        </w:rPr>
+        <w:t>items</w:t>
+      </w:r>
+      <w:r>
+        <w:rPr>
+          <w:sz w:val="20"/>
+          <w:szCs w:val="20"/>
+        </w:rPr>
+        <w:t>()</w:t>
+      </w:r>
+      <w:r>
+        <w:rPr>
+          <w:sz w:val="20"/>
+          <w:szCs w:val="20"/>
+        </w:rPr>
+        <w:t xml:space="preserve"> method performs much the same role as the enumerate</w:t>
+      </w:r>
+      <w:r>
+        <w:rPr>
+          <w:sz w:val="20"/>
+          <w:szCs w:val="20"/>
+        </w:rPr>
+        <w:t>()</w:t>
+      </w:r>
+      <w:r>
+        <w:rPr>
+          <w:sz w:val="20"/>
+          <w:szCs w:val="20"/>
+        </w:rPr>
+        <w:t xml:space="preserve"> function:</w:t>
+      </w:r>
+      <w:r>
+        <w:rPr>
+          <w:sz w:val="20"/>
+          <w:szCs w:val="20"/>
+        </w:rPr>
+        <w:br/>
+      </w:r>
+      <w:r>
+        <w:rPr>
+          <w:sz w:val="20"/>
+          <w:szCs w:val="20"/>
+        </w:rPr>
+        <w:br/>
+      </w:r>
+      <w:r>
+        <w:rPr>
+          <w:sz w:val="20"/>
+          <w:szCs w:val="20"/>
+        </w:rPr>
+        <w:t xml:space="preserve">&gt;&gt;&gt; </w:t>
+      </w:r>
+      <w:r>
+        <w:rPr>
+          <w:sz w:val="20"/>
+          <w:szCs w:val="20"/>
+        </w:rPr>
+        <w:t xml:space="preserve">names = {1: </w:t>
+      </w:r>
+      <w:r>
+        <w:rPr>
+          <w:sz w:val="20"/>
+          <w:szCs w:val="20"/>
+        </w:rPr>
+        <w:t>'</w:t>
+      </w:r>
+      <w:r>
+        <w:rPr>
+          <w:sz w:val="20"/>
+          <w:szCs w:val="20"/>
+        </w:rPr>
+        <w:t>Dave</w:t>
+      </w:r>
+      <w:r>
+        <w:rPr>
+          <w:sz w:val="20"/>
+          <w:szCs w:val="20"/>
+        </w:rPr>
+        <w:t>'</w:t>
+      </w:r>
+      <w:r>
+        <w:rPr>
+          <w:sz w:val="20"/>
+          <w:szCs w:val="20"/>
+        </w:rPr>
+        <w:t xml:space="preserve">,  2: </w:t>
+      </w:r>
+      <w:r>
+        <w:rPr>
+          <w:sz w:val="20"/>
+          <w:szCs w:val="20"/>
+        </w:rPr>
+        <w:t>'</w:t>
+      </w:r>
+      <w:r>
+        <w:rPr>
+          <w:sz w:val="20"/>
+          <w:szCs w:val="20"/>
+        </w:rPr>
+        <w:t>John</w:t>
+      </w:r>
+      <w:r>
+        <w:rPr>
+          <w:sz w:val="20"/>
+          <w:szCs w:val="20"/>
+        </w:rPr>
+        <w:t>'</w:t>
+      </w:r>
+      <w:r>
+        <w:rPr>
+          <w:sz w:val="20"/>
+          <w:szCs w:val="20"/>
+        </w:rPr>
+        <w:t xml:space="preserve">, 3: </w:t>
+      </w:r>
+      <w:r>
+        <w:rPr>
+          <w:sz w:val="20"/>
+          <w:szCs w:val="20"/>
+        </w:rPr>
+        <w:t>'</w:t>
+      </w:r>
+      <w:r>
+        <w:rPr>
+          <w:sz w:val="20"/>
+          <w:szCs w:val="20"/>
+        </w:rPr>
+        <w:t>Mark</w:t>
+      </w:r>
+      <w:r>
+        <w:rPr>
+          <w:sz w:val="20"/>
+          <w:szCs w:val="20"/>
+        </w:rPr>
+        <w:t>'</w:t>
+      </w:r>
+      <w:r>
+        <w:rPr>
+          <w:sz w:val="20"/>
+          <w:szCs w:val="20"/>
+        </w:rPr>
+        <w:t>}</w:t>
+      </w:r>
+      <w:r>
+        <w:rPr>
+          <w:sz w:val="20"/>
+          <w:szCs w:val="20"/>
+        </w:rPr>
+        <w:br/>
+      </w:r>
+      <w:r>
+        <w:rPr>
+          <w:sz w:val="20"/>
+          <w:szCs w:val="20"/>
+        </w:rPr>
+        <w:t xml:space="preserve">&gt;&gt;&gt; </w:t>
+      </w:r>
+      <w:r>
+        <w:rPr>
+          <w:sz w:val="20"/>
+          <w:szCs w:val="20"/>
+        </w:rPr>
+        <w:t>for key,</w:t>
+      </w:r>
+      <w:r>
+        <w:rPr>
+          <w:sz w:val="20"/>
+          <w:szCs w:val="20"/>
+        </w:rPr>
+        <w:t xml:space="preserve"> </w:t>
+      </w:r>
+      <w:proofErr w:type="spellStart"/>
+      <w:r>
+        <w:rPr>
+          <w:sz w:val="20"/>
+          <w:szCs w:val="20"/>
+        </w:rPr>
+        <w:t>val</w:t>
+      </w:r>
+      <w:proofErr w:type="spellEnd"/>
+      <w:r>
+        <w:rPr>
+          <w:sz w:val="20"/>
+          <w:szCs w:val="20"/>
+        </w:rPr>
+        <w:t xml:space="preserve"> in </w:t>
+      </w:r>
+      <w:proofErr w:type="spellStart"/>
+      <w:r>
+        <w:rPr>
+          <w:sz w:val="20"/>
+          <w:szCs w:val="20"/>
+        </w:rPr>
+        <w:t>names.items</w:t>
+      </w:r>
+      <w:proofErr w:type="spellEnd"/>
+      <w:r>
+        <w:rPr>
+          <w:sz w:val="20"/>
+          <w:szCs w:val="20"/>
+        </w:rPr>
+        <w:t>()</w:t>
+      </w:r>
+      <w:r>
+        <w:rPr>
+          <w:sz w:val="20"/>
+          <w:szCs w:val="20"/>
+        </w:rPr>
+        <w:t>:</w:t>
+      </w:r>
+      <w:r>
+        <w:rPr>
+          <w:sz w:val="20"/>
+          <w:szCs w:val="20"/>
+        </w:rPr>
+        <w:br/>
+      </w:r>
+      <w:r>
+        <w:rPr>
+          <w:sz w:val="20"/>
+          <w:szCs w:val="20"/>
+        </w:rPr>
+        <w:t>…</w:t>
+      </w:r>
+      <w:r>
+        <w:rPr>
+          <w:sz w:val="20"/>
+          <w:szCs w:val="20"/>
+        </w:rPr>
+        <w:t xml:space="preserve">    </w:t>
+      </w:r>
+      <w:r>
+        <w:rPr>
+          <w:sz w:val="20"/>
+          <w:szCs w:val="20"/>
+        </w:rPr>
+        <w:t xml:space="preserve">    </w:t>
+      </w:r>
+      <w:r>
+        <w:rPr>
+          <w:sz w:val="20"/>
+          <w:szCs w:val="20"/>
+        </w:rPr>
+        <w:t>print(</w:t>
+      </w:r>
+      <w:proofErr w:type="spellStart"/>
       <w:proofErr w:type="gramStart"/>
       <w:r>
         <w:rPr>
           <w:sz w:val="20"/>
           <w:szCs w:val="20"/>
         </w:rPr>
-        <w:t>items</w:t>
-      </w:r>
+        <w:t>key,val</w:t>
+      </w:r>
+      <w:proofErr w:type="spellEnd"/>
       <w:proofErr w:type="gramEnd"/>
-      <w:r>
-        <w:rPr>
-          <w:sz w:val="20"/>
-          <w:szCs w:val="20"/>
-        </w:rPr>
-        <w:t>()</w:t>
-      </w:r>
-      <w:r>
-        <w:rPr>
-          <w:sz w:val="20"/>
-          <w:szCs w:val="20"/>
-        </w:rPr>
-        <w:t xml:space="preserve"> method performs much the same role as the enumerate</w:t>
-      </w:r>
-      <w:r>
-        <w:rPr>
-          <w:sz w:val="20"/>
-          <w:szCs w:val="20"/>
-        </w:rPr>
-        <w:t>()</w:t>
-      </w:r>
-      <w:r>
-        <w:rPr>
-          <w:sz w:val="20"/>
-          <w:szCs w:val="20"/>
-        </w:rPr>
-        <w:t xml:space="preserve"> function:</w:t>
-      </w:r>
-      <w:r>
-        <w:rPr>
-          <w:sz w:val="20"/>
-          <w:szCs w:val="20"/>
-        </w:rPr>
-        <w:br/>
-      </w:r>
-      <w:r>
-        <w:rPr>
-          <w:sz w:val="20"/>
-          <w:szCs w:val="20"/>
-        </w:rPr>
-        <w:br/>
-      </w:r>
-      <w:r>
-        <w:rPr>
-          <w:sz w:val="20"/>
-          <w:szCs w:val="20"/>
-        </w:rPr>
-        <w:t xml:space="preserve">&gt;&gt;&gt; </w:t>
-      </w:r>
-      <w:r>
-        <w:rPr>
-          <w:sz w:val="20"/>
-          <w:szCs w:val="20"/>
-        </w:rPr>
-        <w:t xml:space="preserve">names = {1: </w:t>
-      </w:r>
-      <w:r>
-        <w:rPr>
-          <w:sz w:val="20"/>
-          <w:szCs w:val="20"/>
-        </w:rPr>
-        <w:t>'</w:t>
-      </w:r>
-      <w:r>
-        <w:rPr>
-          <w:sz w:val="20"/>
-          <w:szCs w:val="20"/>
-        </w:rPr>
-        <w:t>Dave</w:t>
-      </w:r>
-      <w:r>
-        <w:rPr>
-          <w:sz w:val="20"/>
-          <w:szCs w:val="20"/>
-        </w:rPr>
-        <w:t>'</w:t>
-      </w:r>
-      <w:r>
-        <w:rPr>
-          <w:sz w:val="20"/>
-          <w:szCs w:val="20"/>
-        </w:rPr>
-        <w:t xml:space="preserve">,  2: </w:t>
-      </w:r>
-      <w:r>
-        <w:rPr>
-          <w:sz w:val="20"/>
-          <w:szCs w:val="20"/>
-        </w:rPr>
-        <w:t>'</w:t>
-      </w:r>
-      <w:r>
-        <w:rPr>
-          <w:sz w:val="20"/>
-          <w:szCs w:val="20"/>
-        </w:rPr>
-        <w:t>John</w:t>
-      </w:r>
-      <w:r>
-        <w:rPr>
-          <w:sz w:val="20"/>
-          <w:szCs w:val="20"/>
-        </w:rPr>
-        <w:t>'</w:t>
-      </w:r>
-      <w:r>
-        <w:rPr>
-          <w:sz w:val="20"/>
-          <w:szCs w:val="20"/>
-        </w:rPr>
-        <w:t xml:space="preserve">, 3: </w:t>
-      </w:r>
-      <w:r>
-        <w:rPr>
-          <w:sz w:val="20"/>
-          <w:szCs w:val="20"/>
-        </w:rPr>
-        <w:t>'</w:t>
-      </w:r>
-      <w:r>
-        <w:rPr>
-          <w:sz w:val="20"/>
-          <w:szCs w:val="20"/>
-        </w:rPr>
-        <w:t>Mark</w:t>
-      </w:r>
-      <w:r>
-        <w:rPr>
-          <w:sz w:val="20"/>
-          <w:szCs w:val="20"/>
-        </w:rPr>
-        <w:t>'</w:t>
-      </w:r>
-      <w:r>
-        <w:rPr>
-          <w:sz w:val="20"/>
-          <w:szCs w:val="20"/>
-        </w:rPr>
-        <w:t>}</w:t>
-      </w:r>
-      <w:r>
-        <w:rPr>
-          <w:sz w:val="20"/>
-          <w:szCs w:val="20"/>
-        </w:rPr>
-        <w:br/>
-      </w:r>
-      <w:r>
-        <w:rPr>
-          <w:sz w:val="20"/>
-          <w:szCs w:val="20"/>
-        </w:rPr>
-        <w:t xml:space="preserve">&gt;&gt;&gt; </w:t>
-      </w:r>
-      <w:r>
-        <w:rPr>
-          <w:sz w:val="20"/>
-          <w:szCs w:val="20"/>
-        </w:rPr>
-        <w:t>for key,</w:t>
-      </w:r>
-      <w:r>
-        <w:rPr>
-          <w:sz w:val="20"/>
-          <w:szCs w:val="20"/>
-        </w:rPr>
-        <w:t xml:space="preserve"> </w:t>
-      </w:r>
-      <w:proofErr w:type="spellStart"/>
-      <w:r>
-        <w:rPr>
-          <w:sz w:val="20"/>
-          <w:szCs w:val="20"/>
-        </w:rPr>
-        <w:t>val</w:t>
-      </w:r>
-      <w:proofErr w:type="spellEnd"/>
-      <w:r>
-        <w:rPr>
-          <w:sz w:val="20"/>
-          <w:szCs w:val="20"/>
-        </w:rPr>
-        <w:t xml:space="preserve"> in </w:t>
-      </w:r>
-      <w:proofErr w:type="spellStart"/>
-      <w:r>
-        <w:rPr>
-          <w:sz w:val="20"/>
-          <w:szCs w:val="20"/>
-        </w:rPr>
-        <w:t>names.items</w:t>
-      </w:r>
-      <w:proofErr w:type="spellEnd"/>
-      <w:r>
-        <w:rPr>
-          <w:sz w:val="20"/>
-          <w:szCs w:val="20"/>
-        </w:rPr>
-        <w:t>()</w:t>
-      </w:r>
-      <w:r>
-        <w:rPr>
-          <w:sz w:val="20"/>
-          <w:szCs w:val="20"/>
-        </w:rPr>
-        <w:t>:</w:t>
-      </w:r>
-      <w:r>
-        <w:rPr>
-          <w:sz w:val="20"/>
-          <w:szCs w:val="20"/>
-        </w:rPr>
-        <w:br/>
-      </w:r>
-      <w:r>
-        <w:rPr>
-          <w:sz w:val="20"/>
-          <w:szCs w:val="20"/>
-        </w:rPr>
-        <w:t>…</w:t>
-      </w:r>
-      <w:r>
-        <w:rPr>
-          <w:sz w:val="20"/>
-          <w:szCs w:val="20"/>
-        </w:rPr>
-        <w:t xml:space="preserve">    </w:t>
-      </w:r>
-      <w:r>
-        <w:rPr>
-          <w:sz w:val="20"/>
-          <w:szCs w:val="20"/>
-        </w:rPr>
-        <w:t xml:space="preserve">    </w:t>
-      </w:r>
-      <w:r>
-        <w:rPr>
-          <w:sz w:val="20"/>
-          <w:szCs w:val="20"/>
-        </w:rPr>
-        <w:t>print(</w:t>
-      </w:r>
-      <w:proofErr w:type="spellStart"/>
-      <w:r>
-        <w:rPr>
-          <w:sz w:val="20"/>
-          <w:szCs w:val="20"/>
-        </w:rPr>
-        <w:t>key,val</w:t>
-      </w:r>
-      <w:proofErr w:type="spellEnd"/>
       <w:r>
         <w:rPr>
           <w:sz w:val="20"/>
@@ -20242,8 +20445,17 @@
           <w:szCs w:val="20"/>
         </w:rPr>
         <w:br/>
-        <w:t>&gt;&gt;&gt; str</w:t>
-      </w:r>
+        <w:t xml:space="preserve">&gt;&gt;&gt; </w:t>
+      </w:r>
+      <w:proofErr w:type="spellStart"/>
+      <w:r>
+        <w:rPr>
+          <w:sz w:val="20"/>
+          <w:szCs w:val="20"/>
+        </w:rPr>
+        <w:t>str</w:t>
+      </w:r>
+      <w:proofErr w:type="spellEnd"/>
       <w:r>
         <w:rPr>
           <w:sz w:val="20"/>
@@ -20366,7 +20578,7 @@
           <w:sz w:val="20"/>
           <w:szCs w:val="20"/>
         </w:rPr>
-        <w:t xml:space="preserve">For each element in variable str, the </w:t>
+        <w:t xml:space="preserve">For each element in variable </w:t>
       </w:r>
       <w:proofErr w:type="spellStart"/>
       <w:r>
@@ -20374,6 +20586,22 @@
           <w:sz w:val="20"/>
           <w:szCs w:val="20"/>
         </w:rPr>
+        <w:t>str</w:t>
+      </w:r>
+      <w:proofErr w:type="spellEnd"/>
+      <w:r>
+        <w:rPr>
+          <w:sz w:val="20"/>
+          <w:szCs w:val="20"/>
+        </w:rPr>
+        <w:t xml:space="preserve">, the </w:t>
+      </w:r>
+      <w:proofErr w:type="spellStart"/>
+      <w:r>
+        <w:rPr>
+          <w:sz w:val="20"/>
+          <w:szCs w:val="20"/>
+        </w:rPr>
         <w:t>lamba</w:t>
       </w:r>
       <w:proofErr w:type="spellEnd"/>
@@ -20440,7 +20668,23 @@
           <w:szCs w:val="20"/>
         </w:rPr>
         <w:br/>
-        <w:t>&gt;&gt;&gt; [str[</w:t>
+        <w:t>&gt;&gt;&gt; [</w:t>
+      </w:r>
+      <w:proofErr w:type="spellStart"/>
+      <w:r>
+        <w:rPr>
+          <w:sz w:val="20"/>
+          <w:szCs w:val="20"/>
+        </w:rPr>
+        <w:t>str</w:t>
+      </w:r>
+      <w:proofErr w:type="spellEnd"/>
+      <w:r>
+        <w:rPr>
+          <w:sz w:val="20"/>
+          <w:szCs w:val="20"/>
+        </w:rPr>
+        <w:t>[</w:t>
       </w:r>
       <w:proofErr w:type="spellStart"/>
       <w:r>
@@ -22256,6 +22500,7 @@
         <w:t xml:space="preserve">&gt;&gt;&gt; </w:t>
       </w:r>
       <w:proofErr w:type="spellStart"/>
+      <w:proofErr w:type="gramStart"/>
       <w:r>
         <w:rPr>
           <w:sz w:val="20"/>
@@ -22264,6 +22509,7 @@
         <w:t>sys.version</w:t>
       </w:r>
       <w:proofErr w:type="spellEnd"/>
+      <w:proofErr w:type="gramEnd"/>
       <w:r>
         <w:rPr>
           <w:sz w:val="20"/>
@@ -22284,23 +22530,7 @@
           <w:sz w:val="20"/>
           <w:szCs w:val="20"/>
         </w:rPr>
-        <w:t xml:space="preserve"> </w:t>
-      </w:r>
-      <w:proofErr w:type="gramStart"/>
-      <w:r>
-        <w:rPr>
-          <w:sz w:val="20"/>
-          <w:szCs w:val="20"/>
-        </w:rPr>
-        <w:t>27</w:t>
-      </w:r>
-      <w:proofErr w:type="gramEnd"/>
-      <w:r>
-        <w:rPr>
-          <w:sz w:val="20"/>
-          <w:szCs w:val="20"/>
-        </w:rPr>
-        <w:t xml:space="preserve"> 2018, 04:59:51) [MSC v.1914 64 bit (AMD64)]</w:t>
+        <w:t xml:space="preserve"> 27 2018, 04:59:51) [MSC v.1914 64 bit (AMD64)]</w:t>
       </w:r>
       <w:r>
         <w:rPr>
@@ -25526,6 +25756,7 @@
         </w:rPr>
         <w:t>'</w:t>
       </w:r>
+      <w:proofErr w:type="spellStart"/>
       <w:r>
         <w:rPr>
           <w:color w:val="222222"/>
@@ -25534,6 +25765,7 @@
         </w:rPr>
         <w:t>int</w:t>
       </w:r>
+      <w:proofErr w:type="spellEnd"/>
       <w:r>
         <w:rPr>
           <w:color w:val="222222"/>
@@ -26103,7 +26335,25 @@
           <w:szCs w:val="20"/>
         </w:rPr>
         <w:br/>
-        <w:t xml:space="preserve">&gt;&gt;&gt; obj = </w:t>
+        <w:t xml:space="preserve">&gt;&gt;&gt; </w:t>
+      </w:r>
+      <w:proofErr w:type="spellStart"/>
+      <w:r>
+        <w:rPr>
+          <w:color w:val="222222"/>
+          <w:sz w:val="20"/>
+          <w:szCs w:val="20"/>
+        </w:rPr>
+        <w:t>obj</w:t>
+      </w:r>
+      <w:proofErr w:type="spellEnd"/>
+      <w:r>
+        <w:rPr>
+          <w:color w:val="222222"/>
+          <w:sz w:val="20"/>
+          <w:szCs w:val="20"/>
+        </w:rPr>
+        <w:t xml:space="preserve"> = </w:t>
       </w:r>
       <w:proofErr w:type="spellStart"/>
       <w:r>
@@ -28273,86 +28523,55 @@
         <w:pStyle w:val="PythonSectionHeadings"/>
         <w:rPr>
           <w:b w:val="0"/>
+          <w:lang w:val="fr-FR"/>
         </w:rPr>
       </w:pPr>
       <w:r>
         <w:rPr>
           <w:b w:val="0"/>
+          <w:lang w:val="fr-FR"/>
         </w:rPr>
         <w:t>&gt;&gt;&gt; import copy</w:t>
       </w:r>
       <w:r>
         <w:rPr>
           <w:b w:val="0"/>
-        </w:rPr>
-        <w:br/>
-        <w:t>&gt;</w:t>
+          <w:lang w:val="fr-FR"/>
+        </w:rPr>
+        <w:br/>
+        <w:t>&gt;&gt;&gt; x = [0, 1, 2, 3]</w:t>
       </w:r>
       <w:r>
         <w:rPr>
           <w:b w:val="0"/>
-        </w:rPr>
-        <w:t>&gt;&gt; x = [0, 1, 2, 3]</w:t>
+          <w:lang w:val="fr-FR"/>
+        </w:rPr>
+        <w:br/>
+        <w:t>&gt;&gt;&gt; y = x.copy()</w:t>
       </w:r>
       <w:r>
         <w:rPr>
           <w:b w:val="0"/>
-        </w:rPr>
-        <w:br/>
-        <w:t xml:space="preserve">&gt;&gt;&gt; y = </w:t>
-      </w:r>
-      <w:proofErr w:type="spellStart"/>
+          <w:lang w:val="fr-FR"/>
+        </w:rPr>
+        <w:br/>
+        <w:t>&gt;&gt;&gt; x[0] = 99</w:t>
+      </w:r>
       <w:r>
         <w:rPr>
           <w:b w:val="0"/>
-        </w:rPr>
-        <w:t>x</w:t>
+          <w:lang w:val="fr-FR"/>
+        </w:rPr>
+        <w:br/>
+        <w:t>&gt;&gt;&gt; y</w:t>
       </w:r>
       <w:r>
         <w:rPr>
           <w:b w:val="0"/>
-        </w:rPr>
-        <w:t>.copy</w:t>
-      </w:r>
-      <w:proofErr w:type="spellEnd"/>
-      <w:r>
-        <w:rPr>
-          <w:b w:val="0"/>
-        </w:rPr>
-        <w:t>()</w:t>
-      </w:r>
-      <w:r>
-        <w:rPr>
-          <w:b w:val="0"/>
-        </w:rPr>
-        <w:br/>
-        <w:t>&gt;&gt;&gt; x[0] = 99</w:t>
-      </w:r>
-      <w:r>
-        <w:rPr>
-          <w:b w:val="0"/>
-        </w:rPr>
-        <w:br/>
-        <w:t>&gt;&gt;&gt; y</w:t>
-      </w:r>
-      <w:r>
-        <w:rPr>
-          <w:b w:val="0"/>
-        </w:rPr>
-        <w:br/>
-        <w:t>[</w:t>
-      </w:r>
-      <w:r>
-        <w:rPr>
-          <w:b w:val="0"/>
-        </w:rPr>
-        <w:t>0</w:t>
-      </w:r>
-      <w:r>
-        <w:rPr>
-          <w:b w:val="0"/>
-        </w:rPr>
-        <w:t>, 1, 2, 3]</w:t>
+          <w:lang w:val="fr-FR"/>
+        </w:rPr>
+        <w:br/>
+        <w:t>[0, 1, 2, 3]</w:t>
       </w:r>
     </w:p>
     <w:p>
@@ -29896,7 +30115,25 @@
           <w:szCs w:val="20"/>
         </w:rPr>
         <w:br/>
-        <w:t xml:space="preserve">&gt;&gt;&gt; avg = </w:t>
+        <w:t xml:space="preserve">&gt;&gt;&gt; </w:t>
+      </w:r>
+      <w:proofErr w:type="spellStart"/>
+      <w:r>
+        <w:rPr>
+          <w:bCs/>
+          <w:sz w:val="20"/>
+          <w:szCs w:val="20"/>
+        </w:rPr>
+        <w:t>avg</w:t>
+      </w:r>
+      <w:proofErr w:type="spellEnd"/>
+      <w:r>
+        <w:rPr>
+          <w:bCs/>
+          <w:sz w:val="20"/>
+          <w:szCs w:val="20"/>
+        </w:rPr>
+        <w:t xml:space="preserve"> = </w:t>
       </w:r>
       <w:proofErr w:type="spellStart"/>
       <w:r>
@@ -30149,7 +30386,25 @@
           <w:szCs w:val="20"/>
         </w:rPr>
         <w:br/>
-        <w:t xml:space="preserve">&gt;&gt;&gt; [str(m) </w:t>
+        <w:t>&gt;&gt;&gt; [</w:t>
+      </w:r>
+      <w:proofErr w:type="spellStart"/>
+      <w:r>
+        <w:rPr>
+          <w:bCs/>
+          <w:sz w:val="20"/>
+          <w:szCs w:val="20"/>
+        </w:rPr>
+        <w:t>str</w:t>
+      </w:r>
+      <w:proofErr w:type="spellEnd"/>
+      <w:r>
+        <w:rPr>
+          <w:bCs/>
+          <w:sz w:val="20"/>
+          <w:szCs w:val="20"/>
+        </w:rPr>
+        <w:t xml:space="preserve">(m) </w:t>
       </w:r>
       <w:proofErr w:type="spellStart"/>
       <w:r>
@@ -33069,7 +33324,23 @@
           <w:sz w:val="20"/>
           <w:szCs w:val="20"/>
         </w:rPr>
-        <w:t>, mean, std and var.  With NumPy you can</w:t>
+        <w:t xml:space="preserve">, mean, </w:t>
+      </w:r>
+      <w:proofErr w:type="spellStart"/>
+      <w:r>
+        <w:rPr>
+          <w:sz w:val="20"/>
+          <w:szCs w:val="20"/>
+        </w:rPr>
+        <w:t>std</w:t>
+      </w:r>
+      <w:proofErr w:type="spellEnd"/>
+      <w:r>
+        <w:rPr>
+          <w:sz w:val="20"/>
+          <w:szCs w:val="20"/>
+        </w:rPr>
+        <w:t xml:space="preserve"> and var.  With NumPy you can</w:t>
       </w:r>
       <w:r>
         <w:rPr>
@@ -36029,19 +36300,28 @@
         <w:br/>
         <w:t xml:space="preserve">&gt;&gt;&gt; </w:t>
       </w:r>
-      <w:r>
-        <w:rPr>
-          <w:sz w:val="20"/>
-          <w:szCs w:val="20"/>
-        </w:rPr>
-        <w:t xml:space="preserve">df = </w:t>
-      </w:r>
       <w:proofErr w:type="spellStart"/>
       <w:r>
         <w:rPr>
           <w:sz w:val="20"/>
           <w:szCs w:val="20"/>
         </w:rPr>
+        <w:t>df</w:t>
+      </w:r>
+      <w:proofErr w:type="spellEnd"/>
+      <w:r>
+        <w:rPr>
+          <w:sz w:val="20"/>
+          <w:szCs w:val="20"/>
+        </w:rPr>
+        <w:t xml:space="preserve"> = </w:t>
+      </w:r>
+      <w:proofErr w:type="spellStart"/>
+      <w:r>
+        <w:rPr>
+          <w:sz w:val="20"/>
+          <w:szCs w:val="20"/>
+        </w:rPr>
         <w:t>pd.read_csv</w:t>
       </w:r>
       <w:proofErr w:type="spellEnd"/>
@@ -36088,8 +36368,33 @@
           <w:szCs w:val="20"/>
         </w:rPr>
         <w:tab/>
-        <w:t># df is short for DataFrame</w:t>
-      </w:r>
+        <w:t xml:space="preserve"># </w:t>
+      </w:r>
+      <w:proofErr w:type="spellStart"/>
+      <w:r>
+        <w:rPr>
+          <w:sz w:val="20"/>
+          <w:szCs w:val="20"/>
+        </w:rPr>
+        <w:t>df</w:t>
+      </w:r>
+      <w:proofErr w:type="spellEnd"/>
+      <w:r>
+        <w:rPr>
+          <w:sz w:val="20"/>
+          <w:szCs w:val="20"/>
+        </w:rPr>
+        <w:t xml:space="preserve"> is short for </w:t>
+      </w:r>
+      <w:proofErr w:type="spellStart"/>
+      <w:r>
+        <w:rPr>
+          <w:sz w:val="20"/>
+          <w:szCs w:val="20"/>
+        </w:rPr>
+        <w:t>DataFrame</w:t>
+      </w:r>
+      <w:proofErr w:type="spellEnd"/>
       <w:r>
         <w:rPr>
           <w:sz w:val="20"/>
@@ -36376,7 +36681,7 @@
           <w:szCs w:val="20"/>
         </w:rPr>
         <w:br/>
-        <w:t xml:space="preserve">&gt;&gt;&gt; df = </w:t>
+        <w:t xml:space="preserve">&gt;&gt;&gt; </w:t>
       </w:r>
       <w:proofErr w:type="spellStart"/>
       <w:r>
@@ -36384,6 +36689,22 @@
           <w:sz w:val="20"/>
           <w:szCs w:val="20"/>
         </w:rPr>
+        <w:t>df</w:t>
+      </w:r>
+      <w:proofErr w:type="spellEnd"/>
+      <w:r>
+        <w:rPr>
+          <w:sz w:val="20"/>
+          <w:szCs w:val="20"/>
+        </w:rPr>
+        <w:t xml:space="preserve"> = </w:t>
+      </w:r>
+      <w:proofErr w:type="spellStart"/>
+      <w:r>
+        <w:rPr>
+          <w:sz w:val="20"/>
+          <w:szCs w:val="20"/>
+        </w:rPr>
         <w:t>df.drop</w:t>
       </w:r>
       <w:proofErr w:type="spellEnd"/>
@@ -36418,12 +36739,37 @@
         <w:br/>
         <w:t xml:space="preserve">&gt;&gt;&gt; </w:t>
       </w:r>
-      <w:r>
-        <w:rPr>
-          <w:sz w:val="20"/>
-          <w:szCs w:val="20"/>
-        </w:rPr>
-        <w:t>df = df[</w:t>
+      <w:proofErr w:type="spellStart"/>
+      <w:r>
+        <w:rPr>
+          <w:sz w:val="20"/>
+          <w:szCs w:val="20"/>
+        </w:rPr>
+        <w:t>df</w:t>
+      </w:r>
+      <w:proofErr w:type="spellEnd"/>
+      <w:r>
+        <w:rPr>
+          <w:sz w:val="20"/>
+          <w:szCs w:val="20"/>
+        </w:rPr>
+        <w:t xml:space="preserve"> = </w:t>
+      </w:r>
+      <w:proofErr w:type="spellStart"/>
+      <w:r>
+        <w:rPr>
+          <w:sz w:val="20"/>
+          <w:szCs w:val="20"/>
+        </w:rPr>
+        <w:t>df</w:t>
+      </w:r>
+      <w:proofErr w:type="spellEnd"/>
+      <w:r>
+        <w:rPr>
+          <w:sz w:val="20"/>
+          <w:szCs w:val="20"/>
+        </w:rPr>
+        <w:t>[</w:t>
       </w:r>
       <w:proofErr w:type="spellStart"/>
       <w:r>
@@ -36540,19 +36886,28 @@
         </w:rPr>
         <w:t xml:space="preserve">&gt;&gt;&gt; </w:t>
       </w:r>
-      <w:r>
-        <w:rPr>
-          <w:sz w:val="20"/>
-          <w:szCs w:val="20"/>
-        </w:rPr>
-        <w:t xml:space="preserve">df = </w:t>
-      </w:r>
       <w:proofErr w:type="spellStart"/>
       <w:r>
         <w:rPr>
           <w:sz w:val="20"/>
           <w:szCs w:val="20"/>
         </w:rPr>
+        <w:t>df</w:t>
+      </w:r>
+      <w:proofErr w:type="spellEnd"/>
+      <w:r>
+        <w:rPr>
+          <w:sz w:val="20"/>
+          <w:szCs w:val="20"/>
+        </w:rPr>
+        <w:t xml:space="preserve"> = </w:t>
+      </w:r>
+      <w:proofErr w:type="spellStart"/>
+      <w:r>
+        <w:rPr>
+          <w:sz w:val="20"/>
+          <w:szCs w:val="20"/>
+        </w:rPr>
         <w:t>df.groupby</w:t>
       </w:r>
       <w:proofErr w:type="spellEnd"/>
@@ -36608,12 +36963,21 @@
         </w:rPr>
         <w:t xml:space="preserve">&gt;&gt;&gt; </w:t>
       </w:r>
-      <w:r>
-        <w:rPr>
-          <w:sz w:val="20"/>
-          <w:szCs w:val="20"/>
-        </w:rPr>
-        <w:t xml:space="preserve">df = </w:t>
+      <w:proofErr w:type="spellStart"/>
+      <w:r>
+        <w:rPr>
+          <w:sz w:val="20"/>
+          <w:szCs w:val="20"/>
+        </w:rPr>
+        <w:t>df</w:t>
+      </w:r>
+      <w:proofErr w:type="spellEnd"/>
+      <w:r>
+        <w:rPr>
+          <w:sz w:val="20"/>
+          <w:szCs w:val="20"/>
+        </w:rPr>
+        <w:t xml:space="preserve"> = </w:t>
       </w:r>
       <w:proofErr w:type="spellStart"/>
       <w:r>
@@ -42657,7 +43021,7 @@
       </w:pPr>
     </w:pPrDefault>
   </w:docDefaults>
-  <w:latentStyles w:defLockedState="0" w:defUIPriority="99" w:defSemiHidden="0" w:defUnhideWhenUsed="0" w:defQFormat="0" w:count="375">
+  <w:latentStyles w:defLockedState="0" w:defUIPriority="99" w:defSemiHidden="0" w:defUnhideWhenUsed="0" w:defQFormat="0" w:count="376">
     <w:lsdException w:name="Normal" w:uiPriority="0" w:qFormat="1"/>
     <w:lsdException w:name="heading 1" w:uiPriority="9" w:qFormat="1"/>
     <w:lsdException w:name="heading 2" w:semiHidden="1" w:uiPriority="9" w:unhideWhenUsed="1" w:qFormat="1"/>
@@ -42763,7 +43127,6 @@
     <w:lsdException w:name="HTML Sample" w:semiHidden="1" w:unhideWhenUsed="1"/>
     <w:lsdException w:name="HTML Typewriter" w:semiHidden="1" w:unhideWhenUsed="1"/>
     <w:lsdException w:name="HTML Variable" w:semiHidden="1" w:unhideWhenUsed="1"/>
-    <w:lsdException w:name="Normal Table" w:semiHidden="1" w:unhideWhenUsed="1"/>
     <w:lsdException w:name="annotation subject" w:semiHidden="1" w:unhideWhenUsed="1"/>
     <w:lsdException w:name="No List" w:semiHidden="1" w:unhideWhenUsed="1"/>
     <w:lsdException w:name="Outline List 1" w:semiHidden="1" w:unhideWhenUsed="1"/>
@@ -42810,10 +43173,8 @@
     <w:lsdException w:name="Table Subtle 2" w:semiHidden="1" w:unhideWhenUsed="1"/>
     <w:lsdException w:name="Table Web 1" w:semiHidden="1" w:unhideWhenUsed="1"/>
     <w:lsdException w:name="Table Web 2" w:semiHidden="1" w:unhideWhenUsed="1"/>
-    <w:lsdException w:name="Table Web 3" w:semiHidden="1" w:unhideWhenUsed="1"/>
     <w:lsdException w:name="Balloon Text" w:semiHidden="1" w:unhideWhenUsed="1"/>
     <w:lsdException w:name="Table Grid" w:uiPriority="39"/>
-    <w:lsdException w:name="Table Theme" w:semiHidden="1" w:unhideWhenUsed="1"/>
     <w:lsdException w:name="Placeholder Text" w:semiHidden="1"/>
     <w:lsdException w:name="No Spacing" w:semiHidden="1" w:uiPriority="1" w:unhideWhenUsed="1" w:qFormat="1"/>
     <w:lsdException w:name="Light Shading" w:uiPriority="60"/>
@@ -43033,6 +43394,7 @@
     <w:lsdException w:name="Smart Hyperlink" w:semiHidden="1" w:unhideWhenUsed="1"/>
     <w:lsdException w:name="Hashtag" w:semiHidden="1" w:unhideWhenUsed="1"/>
     <w:lsdException w:name="Unresolved Mention" w:semiHidden="1" w:unhideWhenUsed="1"/>
+    <w:lsdException w:name="Smart Link" w:semiHidden="1" w:unhideWhenUsed="1"/>
   </w:latentStyles>
   <w:style w:type="paragraph" w:default="1" w:styleId="Normal">
     <w:name w:val="Normal"/>

</xml_diff>

<commit_message>
Update Python for MATLAB Programmers.docx
Fixed a typo
</commit_message>
<xml_diff>
--- a/docs/Python for MATLAB Programmers.docx
+++ b/docs/Python for MATLAB Programmers.docx
@@ -133,6 +133,8 @@
           <w:szCs w:val="22"/>
         </w:rPr>
       </w:pPr>
+      <w:bookmarkStart w:id="0" w:name="_GoBack"/>
+      <w:bookmarkEnd w:id="0"/>
       <w:r>
         <w:rPr>
           <w:noProof/>
@@ -473,8 +475,6 @@
       <w:r>
         <w:t>0</w:t>
       </w:r>
-      <w:bookmarkStart w:id="0" w:name="_GoBack"/>
-      <w:bookmarkEnd w:id="0"/>
       <w:r>
         <w:t xml:space="preserve"> International License.  </w:t>
       </w:r>
@@ -6595,23 +6595,13 @@
         </w:rPr>
         <w:t xml:space="preserve">&gt;&gt;&gt; </w:t>
       </w:r>
-      <w:proofErr w:type="spellStart"/>
-      <w:r>
-        <w:rPr>
-          <w:bCs/>
-          <w:sz w:val="20"/>
-          <w:szCs w:val="20"/>
-        </w:rPr>
-        <w:t>var</w:t>
-      </w:r>
-      <w:proofErr w:type="spellEnd"/>
-      <w:r>
-        <w:rPr>
-          <w:bCs/>
-          <w:sz w:val="20"/>
-          <w:szCs w:val="20"/>
-        </w:rPr>
-        <w:t xml:space="preserve"> = </w:t>
+      <w:r>
+        <w:rPr>
+          <w:bCs/>
+          <w:sz w:val="20"/>
+          <w:szCs w:val="20"/>
+        </w:rPr>
+        <w:t xml:space="preserve">var = </w:t>
       </w:r>
       <w:r>
         <w:rPr>
@@ -7543,23 +7533,7 @@
           <w:szCs w:val="20"/>
         </w:rPr>
         <w:br/>
-        <w:t xml:space="preserve">&gt;&gt;&gt; </w:t>
-      </w:r>
-      <w:proofErr w:type="spellStart"/>
-      <w:r>
-        <w:rPr>
-          <w:sz w:val="20"/>
-          <w:szCs w:val="20"/>
-        </w:rPr>
-        <w:t>str</w:t>
-      </w:r>
-      <w:proofErr w:type="spellEnd"/>
-      <w:r>
-        <w:rPr>
-          <w:sz w:val="20"/>
-          <w:szCs w:val="20"/>
-        </w:rPr>
-        <w:t xml:space="preserve"> = </w:t>
+        <w:t xml:space="preserve">&gt;&gt;&gt; str = </w:t>
       </w:r>
       <w:r>
         <w:rPr>
@@ -7761,7 +7735,7 @@
           <w:szCs w:val="20"/>
         </w:rPr>
         <w:br/>
-        <w:t xml:space="preserve">&gt;&gt;&gt; </w:t>
+        <w:t>&gt;&gt;&gt; str = ('</w:t>
       </w:r>
       <w:proofErr w:type="spellStart"/>
       <w:r>
@@ -7769,7 +7743,7 @@
           <w:sz w:val="20"/>
           <w:szCs w:val="20"/>
         </w:rPr>
-        <w:t>str</w:t>
+        <w:t>abc</w:t>
       </w:r>
       <w:proofErr w:type="spellEnd"/>
       <w:r>
@@ -7777,7 +7751,31 @@
           <w:sz w:val="20"/>
           <w:szCs w:val="20"/>
         </w:rPr>
-        <w:t xml:space="preserve"> = ('</w:t>
+        <w:t>'</w:t>
+      </w:r>
+      <w:r>
+        <w:rPr>
+          <w:sz w:val="20"/>
+          <w:szCs w:val="20"/>
+        </w:rPr>
+        <w:br/>
+        <w:t>…               'def')</w:t>
+      </w:r>
+      <w:r>
+        <w:rPr>
+          <w:sz w:val="20"/>
+          <w:szCs w:val="20"/>
+        </w:rPr>
+        <w:br/>
+        <w:t>&gt;&gt;&gt; str</w:t>
+      </w:r>
+      <w:r>
+        <w:rPr>
+          <w:sz w:val="20"/>
+          <w:szCs w:val="20"/>
+        </w:rPr>
+        <w:br/>
+        <w:t>'</w:t>
       </w:r>
       <w:proofErr w:type="spellStart"/>
       <w:r>
@@ -7785,7 +7783,7 @@
           <w:sz w:val="20"/>
           <w:szCs w:val="20"/>
         </w:rPr>
-        <w:t>abc</w:t>
+        <w:t>abcdef</w:t>
       </w:r>
       <w:proofErr w:type="spellEnd"/>
       <w:r>
@@ -7801,55 +7799,6 @@
           <w:szCs w:val="20"/>
         </w:rPr>
         <w:br/>
-        <w:t>…               'def')</w:t>
-      </w:r>
-      <w:r>
-        <w:rPr>
-          <w:sz w:val="20"/>
-          <w:szCs w:val="20"/>
-        </w:rPr>
-        <w:br/>
-        <w:t xml:space="preserve">&gt;&gt;&gt; </w:t>
-      </w:r>
-      <w:proofErr w:type="spellStart"/>
-      <w:r>
-        <w:rPr>
-          <w:sz w:val="20"/>
-          <w:szCs w:val="20"/>
-        </w:rPr>
-        <w:t>str</w:t>
-      </w:r>
-      <w:proofErr w:type="spellEnd"/>
-      <w:r>
-        <w:rPr>
-          <w:sz w:val="20"/>
-          <w:szCs w:val="20"/>
-        </w:rPr>
-        <w:br/>
-        <w:t>'</w:t>
-      </w:r>
-      <w:proofErr w:type="spellStart"/>
-      <w:r>
-        <w:rPr>
-          <w:sz w:val="20"/>
-          <w:szCs w:val="20"/>
-        </w:rPr>
-        <w:t>abcdef</w:t>
-      </w:r>
-      <w:proofErr w:type="spellEnd"/>
-      <w:r>
-        <w:rPr>
-          <w:sz w:val="20"/>
-          <w:szCs w:val="20"/>
-        </w:rPr>
-        <w:t>'</w:t>
-      </w:r>
-      <w:r>
-        <w:rPr>
-          <w:sz w:val="20"/>
-          <w:szCs w:val="20"/>
-        </w:rPr>
-        <w:br/>
       </w:r>
       <w:r>
         <w:rPr>
@@ -7872,23 +7821,7 @@
           <w:szCs w:val="20"/>
         </w:rPr>
         <w:br/>
-        <w:t xml:space="preserve">&gt;&gt;&gt; </w:t>
-      </w:r>
-      <w:proofErr w:type="spellStart"/>
-      <w:r>
-        <w:rPr>
-          <w:sz w:val="20"/>
-          <w:szCs w:val="20"/>
-        </w:rPr>
-        <w:t>str</w:t>
-      </w:r>
-      <w:proofErr w:type="spellEnd"/>
-      <w:r>
-        <w:rPr>
-          <w:sz w:val="20"/>
-          <w:szCs w:val="20"/>
-        </w:rPr>
-        <w:t xml:space="preserve"> = '</w:t>
+        <w:t>&gt;&gt;&gt; str = '</w:t>
       </w:r>
       <w:proofErr w:type="spellStart"/>
       <w:r>
@@ -8130,7 +8063,14 @@
           <w:szCs w:val="20"/>
         </w:rPr>
         <w:br/>
-        <w:t xml:space="preserve">&gt;&gt;&gt; </w:t>
+        <w:t xml:space="preserve">&gt;&gt;&gt; str = </w:t>
+      </w:r>
+      <w:r>
+        <w:rPr>
+          <w:sz w:val="20"/>
+          <w:szCs w:val="20"/>
+        </w:rPr>
+        <w:t>'</w:t>
       </w:r>
       <w:proofErr w:type="spellStart"/>
       <w:r>
@@ -8138,7 +8078,7 @@
           <w:sz w:val="20"/>
           <w:szCs w:val="20"/>
         </w:rPr>
-        <w:t>str</w:t>
+        <w:t>ThisIsATest</w:t>
       </w:r>
       <w:proofErr w:type="spellEnd"/>
       <w:r>
@@ -8146,54 +8086,15 @@
           <w:sz w:val="20"/>
           <w:szCs w:val="20"/>
         </w:rPr>
-        <w:t xml:space="preserve"> = </w:t>
-      </w:r>
-      <w:r>
-        <w:rPr>
-          <w:sz w:val="20"/>
-          <w:szCs w:val="20"/>
-        </w:rPr>
         <w:t>'</w:t>
       </w:r>
-      <w:proofErr w:type="spellStart"/>
-      <w:r>
-        <w:rPr>
-          <w:sz w:val="20"/>
-          <w:szCs w:val="20"/>
-        </w:rPr>
-        <w:t>ThisIsATest</w:t>
-      </w:r>
-      <w:proofErr w:type="spellEnd"/>
-      <w:r>
-        <w:rPr>
-          <w:sz w:val="20"/>
-          <w:szCs w:val="20"/>
-        </w:rPr>
-        <w:t>'</w:t>
-      </w:r>
-      <w:r>
-        <w:rPr>
-          <w:sz w:val="20"/>
-          <w:szCs w:val="20"/>
-        </w:rPr>
-        <w:br/>
-        <w:t xml:space="preserve">&gt;&gt;&gt; </w:t>
-      </w:r>
-      <w:proofErr w:type="spellStart"/>
-      <w:r>
-        <w:rPr>
-          <w:sz w:val="20"/>
-          <w:szCs w:val="20"/>
-        </w:rPr>
-        <w:t>str</w:t>
-      </w:r>
-      <w:proofErr w:type="spellEnd"/>
-      <w:r>
-        <w:rPr>
-          <w:sz w:val="20"/>
-          <w:szCs w:val="20"/>
-        </w:rPr>
-        <w:t xml:space="preserve">[0:4] </w:t>
+      <w:r>
+        <w:rPr>
+          <w:sz w:val="20"/>
+          <w:szCs w:val="20"/>
+        </w:rPr>
+        <w:br/>
+        <w:t xml:space="preserve">&gt;&gt;&gt; str[0:4] </w:t>
       </w:r>
       <w:r>
         <w:rPr>
@@ -8324,7 +8225,14 @@
           <w:szCs w:val="20"/>
         </w:rPr>
         <w:br/>
-        <w:t xml:space="preserve">&gt;&gt;&gt; </w:t>
+        <w:t xml:space="preserve">&gt;&gt;&gt; str = </w:t>
+      </w:r>
+      <w:r>
+        <w:rPr>
+          <w:sz w:val="20"/>
+          <w:szCs w:val="20"/>
+        </w:rPr>
+        <w:t>'</w:t>
       </w:r>
       <w:proofErr w:type="spellStart"/>
       <w:r>
@@ -8332,7 +8240,7 @@
           <w:sz w:val="20"/>
           <w:szCs w:val="20"/>
         </w:rPr>
-        <w:t>str</w:t>
+        <w:t>abc</w:t>
       </w:r>
       <w:proofErr w:type="spellEnd"/>
       <w:r>
@@ -8340,26 +8248,109 @@
           <w:sz w:val="20"/>
           <w:szCs w:val="20"/>
         </w:rPr>
-        <w:t xml:space="preserve"> = </w:t>
-      </w:r>
-      <w:r>
-        <w:rPr>
-          <w:sz w:val="20"/>
-          <w:szCs w:val="20"/>
-        </w:rPr>
         <w:t>'</w:t>
       </w:r>
+      <w:r>
+        <w:rPr>
+          <w:sz w:val="20"/>
+          <w:szCs w:val="20"/>
+        </w:rPr>
+        <w:br/>
+        <w:t xml:space="preserve">&gt;&gt;&gt; str[0] = </w:t>
+      </w:r>
+      <w:r>
+        <w:rPr>
+          <w:sz w:val="20"/>
+          <w:szCs w:val="20"/>
+        </w:rPr>
+        <w:t>'</w:t>
+      </w:r>
+      <w:r>
+        <w:rPr>
+          <w:sz w:val="20"/>
+          <w:szCs w:val="20"/>
+        </w:rPr>
+        <w:t>A</w:t>
+      </w:r>
+      <w:r>
+        <w:rPr>
+          <w:sz w:val="20"/>
+          <w:szCs w:val="20"/>
+        </w:rPr>
+        <w:t>'</w:t>
+      </w:r>
+      <w:r>
+        <w:rPr>
+          <w:sz w:val="20"/>
+          <w:szCs w:val="20"/>
+        </w:rPr>
+        <w:br/>
+      </w:r>
       <w:proofErr w:type="spellStart"/>
       <w:r>
         <w:rPr>
-          <w:sz w:val="20"/>
-          <w:szCs w:val="20"/>
-        </w:rPr>
-        <w:t>abc</w:t>
+          <w:color w:val="FF0000"/>
+          <w:sz w:val="20"/>
+          <w:szCs w:val="20"/>
+        </w:rPr>
+        <w:t>TypeError</w:t>
       </w:r>
       <w:proofErr w:type="spellEnd"/>
       <w:r>
         <w:rPr>
+          <w:color w:val="FF0000"/>
+          <w:sz w:val="20"/>
+          <w:szCs w:val="20"/>
+        </w:rPr>
+        <w:t>: 'str' object does not support item assignment</w:t>
+      </w:r>
+      <w:r>
+        <w:rPr>
+          <w:color w:val="FF0000"/>
+          <w:sz w:val="20"/>
+          <w:szCs w:val="20"/>
+        </w:rPr>
+        <w:br/>
+      </w:r>
+      <w:r>
+        <w:rPr>
+          <w:color w:val="FF0000"/>
+          <w:sz w:val="20"/>
+          <w:szCs w:val="20"/>
+        </w:rPr>
+        <w:br/>
+      </w:r>
+      <w:r>
+        <w:rPr>
+          <w:sz w:val="20"/>
+          <w:szCs w:val="20"/>
+        </w:rPr>
+        <w:t>However</w:t>
+      </w:r>
+      <w:r>
+        <w:rPr>
+          <w:sz w:val="20"/>
+          <w:szCs w:val="20"/>
+        </w:rPr>
+        <w:t>, the following will work:</w:t>
+      </w:r>
+      <w:r>
+        <w:rPr>
+          <w:sz w:val="20"/>
+          <w:szCs w:val="20"/>
+        </w:rPr>
+        <w:br/>
+      </w:r>
+      <w:r>
+        <w:rPr>
+          <w:sz w:val="20"/>
+          <w:szCs w:val="20"/>
+        </w:rPr>
+        <w:br/>
+        <w:t xml:space="preserve">&gt;&gt;&gt; str = </w:t>
+      </w:r>
+      <w:r>
+        <w:rPr>
           <w:sz w:val="20"/>
           <w:szCs w:val="20"/>
         </w:rPr>
@@ -8370,24 +8361,7 @@
           <w:sz w:val="20"/>
           <w:szCs w:val="20"/>
         </w:rPr>
-        <w:br/>
-        <w:t xml:space="preserve">&gt;&gt;&gt; </w:t>
-      </w:r>
-      <w:proofErr w:type="spellStart"/>
-      <w:r>
-        <w:rPr>
-          <w:sz w:val="20"/>
-          <w:szCs w:val="20"/>
-        </w:rPr>
-        <w:t>str</w:t>
-      </w:r>
-      <w:proofErr w:type="spellEnd"/>
-      <w:r>
-        <w:rPr>
-          <w:sz w:val="20"/>
-          <w:szCs w:val="20"/>
-        </w:rPr>
-        <w:t xml:space="preserve">[0] = </w:t>
+        <w:t>A</w:t>
       </w:r>
       <w:r>
         <w:rPr>
@@ -8401,162 +8375,7 @@
           <w:sz w:val="20"/>
           <w:szCs w:val="20"/>
         </w:rPr>
-        <w:t>A</w:t>
-      </w:r>
-      <w:r>
-        <w:rPr>
-          <w:sz w:val="20"/>
-          <w:szCs w:val="20"/>
-        </w:rPr>
-        <w:t>'</w:t>
-      </w:r>
-      <w:r>
-        <w:rPr>
-          <w:sz w:val="20"/>
-          <w:szCs w:val="20"/>
-        </w:rPr>
-        <w:br/>
-      </w:r>
-      <w:proofErr w:type="spellStart"/>
-      <w:r>
-        <w:rPr>
-          <w:color w:val="FF0000"/>
-          <w:sz w:val="20"/>
-          <w:szCs w:val="20"/>
-        </w:rPr>
-        <w:t>TypeError</w:t>
-      </w:r>
-      <w:proofErr w:type="spellEnd"/>
-      <w:r>
-        <w:rPr>
-          <w:color w:val="FF0000"/>
-          <w:sz w:val="20"/>
-          <w:szCs w:val="20"/>
-        </w:rPr>
-        <w:t>: '</w:t>
-      </w:r>
-      <w:proofErr w:type="spellStart"/>
-      <w:r>
-        <w:rPr>
-          <w:color w:val="FF0000"/>
-          <w:sz w:val="20"/>
-          <w:szCs w:val="20"/>
-        </w:rPr>
-        <w:t>str</w:t>
-      </w:r>
-      <w:proofErr w:type="spellEnd"/>
-      <w:r>
-        <w:rPr>
-          <w:color w:val="FF0000"/>
-          <w:sz w:val="20"/>
-          <w:szCs w:val="20"/>
-        </w:rPr>
-        <w:t>' object does not support item assignment</w:t>
-      </w:r>
-      <w:r>
-        <w:rPr>
-          <w:color w:val="FF0000"/>
-          <w:sz w:val="20"/>
-          <w:szCs w:val="20"/>
-        </w:rPr>
-        <w:br/>
-      </w:r>
-      <w:r>
-        <w:rPr>
-          <w:color w:val="FF0000"/>
-          <w:sz w:val="20"/>
-          <w:szCs w:val="20"/>
-        </w:rPr>
-        <w:br/>
-      </w:r>
-      <w:r>
-        <w:rPr>
-          <w:sz w:val="20"/>
-          <w:szCs w:val="20"/>
-        </w:rPr>
-        <w:t>However</w:t>
-      </w:r>
-      <w:r>
-        <w:rPr>
-          <w:sz w:val="20"/>
-          <w:szCs w:val="20"/>
-        </w:rPr>
-        <w:t>, the following will work:</w:t>
-      </w:r>
-      <w:r>
-        <w:rPr>
-          <w:sz w:val="20"/>
-          <w:szCs w:val="20"/>
-        </w:rPr>
-        <w:br/>
-      </w:r>
-      <w:r>
-        <w:rPr>
-          <w:sz w:val="20"/>
-          <w:szCs w:val="20"/>
-        </w:rPr>
-        <w:br/>
-        <w:t xml:space="preserve">&gt;&gt;&gt; </w:t>
-      </w:r>
-      <w:proofErr w:type="spellStart"/>
-      <w:r>
-        <w:rPr>
-          <w:sz w:val="20"/>
-          <w:szCs w:val="20"/>
-        </w:rPr>
-        <w:t>str</w:t>
-      </w:r>
-      <w:proofErr w:type="spellEnd"/>
-      <w:r>
-        <w:rPr>
-          <w:sz w:val="20"/>
-          <w:szCs w:val="20"/>
-        </w:rPr>
-        <w:t xml:space="preserve"> = </w:t>
-      </w:r>
-      <w:r>
-        <w:rPr>
-          <w:sz w:val="20"/>
-          <w:szCs w:val="20"/>
-        </w:rPr>
-        <w:t>'</w:t>
-      </w:r>
-      <w:r>
-        <w:rPr>
-          <w:sz w:val="20"/>
-          <w:szCs w:val="20"/>
-        </w:rPr>
-        <w:t>A</w:t>
-      </w:r>
-      <w:r>
-        <w:rPr>
-          <w:sz w:val="20"/>
-          <w:szCs w:val="20"/>
-        </w:rPr>
-        <w:t>'</w:t>
-      </w:r>
-      <w:r>
-        <w:rPr>
-          <w:sz w:val="20"/>
-          <w:szCs w:val="20"/>
-        </w:rPr>
-        <w:t xml:space="preserve"> + </w:t>
-      </w:r>
-      <w:proofErr w:type="spellStart"/>
-      <w:r>
-        <w:rPr>
-          <w:sz w:val="20"/>
-          <w:szCs w:val="20"/>
-        </w:rPr>
-        <w:t>str</w:t>
-      </w:r>
-      <w:proofErr w:type="spellEnd"/>
-      <w:r>
-        <w:rPr>
-          <w:sz w:val="20"/>
-          <w:szCs w:val="20"/>
-        </w:rPr>
-        <w:t>[1:3]</w:t>
+        <w:t xml:space="preserve"> + str[1:3]</w:t>
       </w:r>
       <w:r>
         <w:rPr>
@@ -8606,17 +8425,8 @@
           <w:sz w:val="20"/>
           <w:szCs w:val="20"/>
         </w:rPr>
-        <w:t xml:space="preserve"> </w:t>
-      </w:r>
-      <w:proofErr w:type="spellStart"/>
-      <w:r>
-        <w:rPr>
-          <w:sz w:val="20"/>
-          <w:szCs w:val="20"/>
-        </w:rPr>
-        <w:t>str</w:t>
-      </w:r>
-      <w:proofErr w:type="spellEnd"/>
+        <w:t xml:space="preserve"> str</w:t>
+      </w:r>
       <w:r>
         <w:rPr>
           <w:sz w:val="20"/>
@@ -14500,7 +14310,182 @@
           <w:sz w:val="20"/>
           <w:szCs w:val="20"/>
         </w:rPr>
-        <w:t xml:space="preserve">We'll see later that </w:t>
+        <w:t xml:space="preserve">We'll see later that range() is an </w:t>
+      </w:r>
+      <w:r>
+        <w:rPr>
+          <w:i/>
+          <w:sz w:val="20"/>
+          <w:szCs w:val="20"/>
+        </w:rPr>
+        <w:t>iterable</w:t>
+      </w:r>
+      <w:r>
+        <w:rPr>
+          <w:sz w:val="20"/>
+          <w:szCs w:val="20"/>
+        </w:rPr>
+        <w:t xml:space="preserve"> object</w:t>
+      </w:r>
+      <w:r>
+        <w:rPr>
+          <w:sz w:val="20"/>
+          <w:szCs w:val="20"/>
+        </w:rPr>
+        <w:t>.</w:t>
+      </w:r>
+      <w:r>
+        <w:rPr>
+          <w:sz w:val="20"/>
+          <w:szCs w:val="20"/>
+        </w:rPr>
+        <w:br/>
+      </w:r>
+      <w:r>
+        <w:rPr>
+          <w:sz w:val="20"/>
+          <w:szCs w:val="20"/>
+        </w:rPr>
+        <w:br/>
+        <w:t>Using the enumerate</w:t>
+      </w:r>
+      <w:r>
+        <w:rPr>
+          <w:sz w:val="20"/>
+          <w:szCs w:val="20"/>
+        </w:rPr>
+        <w:t>()</w:t>
+      </w:r>
+      <w:r>
+        <w:rPr>
+          <w:sz w:val="20"/>
+          <w:szCs w:val="20"/>
+        </w:rPr>
+        <w:t xml:space="preserve"> function, we can simplify the above loop</w:t>
+      </w:r>
+      <w:r>
+        <w:rPr>
+          <w:sz w:val="20"/>
+          <w:szCs w:val="20"/>
+        </w:rPr>
+        <w:t xml:space="preserve"> and obtain the loop counter:</w:t>
+      </w:r>
+      <w:r>
+        <w:rPr>
+          <w:sz w:val="20"/>
+          <w:szCs w:val="20"/>
+        </w:rPr>
+        <w:br/>
+      </w:r>
+      <w:r>
+        <w:rPr>
+          <w:sz w:val="20"/>
+          <w:szCs w:val="20"/>
+        </w:rPr>
+        <w:br/>
+      </w:r>
+      <w:r>
+        <w:rPr>
+          <w:sz w:val="20"/>
+          <w:szCs w:val="20"/>
+        </w:rPr>
+        <w:t xml:space="preserve">&gt;&gt; </w:t>
+      </w:r>
+      <w:r>
+        <w:rPr>
+          <w:sz w:val="20"/>
+          <w:szCs w:val="20"/>
+        </w:rPr>
+        <w:t xml:space="preserve">for </w:t>
+      </w:r>
+      <w:proofErr w:type="spellStart"/>
+      <w:r>
+        <w:rPr>
+          <w:sz w:val="20"/>
+          <w:szCs w:val="20"/>
+        </w:rPr>
+        <w:t>i</w:t>
+      </w:r>
+      <w:proofErr w:type="spellEnd"/>
+      <w:r>
+        <w:rPr>
+          <w:sz w:val="20"/>
+          <w:szCs w:val="20"/>
+        </w:rPr>
+        <w:t>, v in enumerate(names):</w:t>
+      </w:r>
+      <w:r>
+        <w:rPr>
+          <w:sz w:val="20"/>
+          <w:szCs w:val="20"/>
+        </w:rPr>
+        <w:br/>
+      </w:r>
+      <w:r>
+        <w:rPr>
+          <w:sz w:val="20"/>
+          <w:szCs w:val="20"/>
+        </w:rPr>
+        <w:t>…</w:t>
+      </w:r>
+      <w:r>
+        <w:rPr>
+          <w:sz w:val="20"/>
+          <w:szCs w:val="20"/>
+        </w:rPr>
+        <w:t xml:space="preserve">  </w:t>
+      </w:r>
+      <w:r>
+        <w:rPr>
+          <w:sz w:val="20"/>
+          <w:szCs w:val="20"/>
+        </w:rPr>
+        <w:t xml:space="preserve">    </w:t>
+      </w:r>
+      <w:r>
+        <w:rPr>
+          <w:sz w:val="20"/>
+          <w:szCs w:val="20"/>
+        </w:rPr>
+        <w:t>print(</w:t>
+      </w:r>
+      <w:proofErr w:type="spellStart"/>
+      <w:r>
+        <w:rPr>
+          <w:sz w:val="20"/>
+          <w:szCs w:val="20"/>
+        </w:rPr>
+        <w:t>i</w:t>
+      </w:r>
+      <w:r>
+        <w:rPr>
+          <w:sz w:val="20"/>
+          <w:szCs w:val="20"/>
+        </w:rPr>
+        <w:t>,v</w:t>
+      </w:r>
+      <w:proofErr w:type="spellEnd"/>
+      <w:r>
+        <w:rPr>
+          <w:sz w:val="20"/>
+          <w:szCs w:val="20"/>
+        </w:rPr>
+        <w:t>)</w:t>
+      </w:r>
+      <w:r>
+        <w:rPr>
+          <w:sz w:val="20"/>
+          <w:szCs w:val="20"/>
+        </w:rPr>
+        <w:br/>
+      </w:r>
+      <w:r>
+        <w:rPr>
+          <w:sz w:val="20"/>
+          <w:szCs w:val="20"/>
+        </w:rPr>
+        <w:br/>
+        <w:t xml:space="preserve">When the list to print is instead a dictionary, an </w:t>
       </w:r>
       <w:proofErr w:type="gramStart"/>
       <w:r>
@@ -14508,7 +14493,7 @@
           <w:sz w:val="20"/>
           <w:szCs w:val="20"/>
         </w:rPr>
-        <w:t>range(</w:t>
+        <w:t>items</w:t>
       </w:r>
       <w:proofErr w:type="gramEnd"/>
       <w:r>
@@ -14516,50 +14501,6 @@
           <w:sz w:val="20"/>
           <w:szCs w:val="20"/>
         </w:rPr>
-        <w:t xml:space="preserve">) is an </w:t>
-      </w:r>
-      <w:r>
-        <w:rPr>
-          <w:i/>
-          <w:sz w:val="20"/>
-          <w:szCs w:val="20"/>
-        </w:rPr>
-        <w:t>iterable</w:t>
-      </w:r>
-      <w:r>
-        <w:rPr>
-          <w:sz w:val="20"/>
-          <w:szCs w:val="20"/>
-        </w:rPr>
-        <w:t xml:space="preserve"> object</w:t>
-      </w:r>
-      <w:r>
-        <w:rPr>
-          <w:sz w:val="20"/>
-          <w:szCs w:val="20"/>
-        </w:rPr>
-        <w:t>.</w:t>
-      </w:r>
-      <w:r>
-        <w:rPr>
-          <w:sz w:val="20"/>
-          <w:szCs w:val="20"/>
-        </w:rPr>
-        <w:br/>
-      </w:r>
-      <w:r>
-        <w:rPr>
-          <w:sz w:val="20"/>
-          <w:szCs w:val="20"/>
-        </w:rPr>
-        <w:br/>
-        <w:t>Using the enumerate</w:t>
-      </w:r>
-      <w:r>
-        <w:rPr>
-          <w:sz w:val="20"/>
-          <w:szCs w:val="20"/>
-        </w:rPr>
         <w:t>()</w:t>
       </w:r>
       <w:r>
@@ -14567,42 +14508,161 @@
           <w:sz w:val="20"/>
           <w:szCs w:val="20"/>
         </w:rPr>
-        <w:t xml:space="preserve"> function, we can simplify the above loop</w:t>
-      </w:r>
-      <w:r>
-        <w:rPr>
-          <w:sz w:val="20"/>
-          <w:szCs w:val="20"/>
-        </w:rPr>
-        <w:t xml:space="preserve"> and obtain the loop counter:</w:t>
-      </w:r>
-      <w:r>
-        <w:rPr>
-          <w:sz w:val="20"/>
-          <w:szCs w:val="20"/>
-        </w:rPr>
-        <w:br/>
-      </w:r>
-      <w:r>
-        <w:rPr>
-          <w:sz w:val="20"/>
-          <w:szCs w:val="20"/>
-        </w:rPr>
-        <w:br/>
-      </w:r>
-      <w:r>
-        <w:rPr>
-          <w:sz w:val="20"/>
-          <w:szCs w:val="20"/>
-        </w:rPr>
-        <w:t xml:space="preserve">&gt;&gt; </w:t>
-      </w:r>
-      <w:r>
-        <w:rPr>
-          <w:sz w:val="20"/>
-          <w:szCs w:val="20"/>
-        </w:rPr>
-        <w:t xml:space="preserve">for </w:t>
+        <w:t xml:space="preserve"> method performs much the same role as the enumerate</w:t>
+      </w:r>
+      <w:r>
+        <w:rPr>
+          <w:sz w:val="20"/>
+          <w:szCs w:val="20"/>
+        </w:rPr>
+        <w:t>()</w:t>
+      </w:r>
+      <w:r>
+        <w:rPr>
+          <w:sz w:val="20"/>
+          <w:szCs w:val="20"/>
+        </w:rPr>
+        <w:t xml:space="preserve"> function:</w:t>
+      </w:r>
+      <w:r>
+        <w:rPr>
+          <w:sz w:val="20"/>
+          <w:szCs w:val="20"/>
+        </w:rPr>
+        <w:br/>
+      </w:r>
+      <w:r>
+        <w:rPr>
+          <w:sz w:val="20"/>
+          <w:szCs w:val="20"/>
+        </w:rPr>
+        <w:br/>
+      </w:r>
+      <w:r>
+        <w:rPr>
+          <w:sz w:val="20"/>
+          <w:szCs w:val="20"/>
+        </w:rPr>
+        <w:t xml:space="preserve">&gt;&gt;&gt; </w:t>
+      </w:r>
+      <w:r>
+        <w:rPr>
+          <w:sz w:val="20"/>
+          <w:szCs w:val="20"/>
+        </w:rPr>
+        <w:t xml:space="preserve">names = {1: </w:t>
+      </w:r>
+      <w:r>
+        <w:rPr>
+          <w:sz w:val="20"/>
+          <w:szCs w:val="20"/>
+        </w:rPr>
+        <w:t>'</w:t>
+      </w:r>
+      <w:r>
+        <w:rPr>
+          <w:sz w:val="20"/>
+          <w:szCs w:val="20"/>
+        </w:rPr>
+        <w:t>Dave</w:t>
+      </w:r>
+      <w:r>
+        <w:rPr>
+          <w:sz w:val="20"/>
+          <w:szCs w:val="20"/>
+        </w:rPr>
+        <w:t>'</w:t>
+      </w:r>
+      <w:r>
+        <w:rPr>
+          <w:sz w:val="20"/>
+          <w:szCs w:val="20"/>
+        </w:rPr>
+        <w:t xml:space="preserve">,  2: </w:t>
+      </w:r>
+      <w:r>
+        <w:rPr>
+          <w:sz w:val="20"/>
+          <w:szCs w:val="20"/>
+        </w:rPr>
+        <w:t>'</w:t>
+      </w:r>
+      <w:r>
+        <w:rPr>
+          <w:sz w:val="20"/>
+          <w:szCs w:val="20"/>
+        </w:rPr>
+        <w:t>John</w:t>
+      </w:r>
+      <w:r>
+        <w:rPr>
+          <w:sz w:val="20"/>
+          <w:szCs w:val="20"/>
+        </w:rPr>
+        <w:t>'</w:t>
+      </w:r>
+      <w:r>
+        <w:rPr>
+          <w:sz w:val="20"/>
+          <w:szCs w:val="20"/>
+        </w:rPr>
+        <w:t xml:space="preserve">, 3: </w:t>
+      </w:r>
+      <w:r>
+        <w:rPr>
+          <w:sz w:val="20"/>
+          <w:szCs w:val="20"/>
+        </w:rPr>
+        <w:t>'</w:t>
+      </w:r>
+      <w:r>
+        <w:rPr>
+          <w:sz w:val="20"/>
+          <w:szCs w:val="20"/>
+        </w:rPr>
+        <w:t>Mark</w:t>
+      </w:r>
+      <w:r>
+        <w:rPr>
+          <w:sz w:val="20"/>
+          <w:szCs w:val="20"/>
+        </w:rPr>
+        <w:t>'</w:t>
+      </w:r>
+      <w:r>
+        <w:rPr>
+          <w:sz w:val="20"/>
+          <w:szCs w:val="20"/>
+        </w:rPr>
+        <w:t>}</w:t>
+      </w:r>
+      <w:r>
+        <w:rPr>
+          <w:sz w:val="20"/>
+          <w:szCs w:val="20"/>
+        </w:rPr>
+        <w:br/>
+      </w:r>
+      <w:r>
+        <w:rPr>
+          <w:sz w:val="20"/>
+          <w:szCs w:val="20"/>
+        </w:rPr>
+        <w:t xml:space="preserve">&gt;&gt;&gt; </w:t>
+      </w:r>
+      <w:r>
+        <w:rPr>
+          <w:sz w:val="20"/>
+          <w:szCs w:val="20"/>
+        </w:rPr>
+        <w:t>for key,</w:t>
+      </w:r>
+      <w:r>
+        <w:rPr>
+          <w:sz w:val="20"/>
+          <w:szCs w:val="20"/>
+        </w:rPr>
+        <w:t xml:space="preserve"> </w:t>
       </w:r>
       <w:proofErr w:type="spellStart"/>
       <w:r>
@@ -14610,7 +14670,7 @@
           <w:sz w:val="20"/>
           <w:szCs w:val="20"/>
         </w:rPr>
-        <w:t>i</w:t>
+        <w:t>val</w:t>
       </w:r>
       <w:proofErr w:type="spellEnd"/>
       <w:r>
@@ -14618,7 +14678,30 @@
           <w:sz w:val="20"/>
           <w:szCs w:val="20"/>
         </w:rPr>
-        <w:t>, v in enumerate(names):</w:t>
+        <w:t xml:space="preserve"> in </w:t>
+      </w:r>
+      <w:proofErr w:type="spellStart"/>
+      <w:r>
+        <w:rPr>
+          <w:sz w:val="20"/>
+          <w:szCs w:val="20"/>
+        </w:rPr>
+        <w:t>names.items</w:t>
+      </w:r>
+      <w:proofErr w:type="spellEnd"/>
+      <w:r>
+        <w:rPr>
+          <w:sz w:val="20"/>
+          <w:szCs w:val="20"/>
+        </w:rPr>
+        <w:t>()</w:t>
+      </w:r>
+      <w:r>
+        <w:rPr>
+          <w:sz w:val="20"/>
+          <w:szCs w:val="20"/>
+        </w:rPr>
+        <w:t>:</w:t>
       </w:r>
       <w:r>
         <w:rPr>
@@ -14639,13 +14722,6 @@
           <w:sz w:val="20"/>
           <w:szCs w:val="20"/>
         </w:rPr>
-        <w:t xml:space="preserve">  </w:t>
-      </w:r>
-      <w:r>
-        <w:rPr>
-          <w:sz w:val="20"/>
-          <w:szCs w:val="20"/>
-        </w:rPr>
         <w:t xml:space="preserve">    </w:t>
       </w:r>
       <w:r>
@@ -14653,6 +14729,13 @@
           <w:sz w:val="20"/>
           <w:szCs w:val="20"/>
         </w:rPr>
+        <w:t xml:space="preserve">    </w:t>
+      </w:r>
+      <w:r>
+        <w:rPr>
+          <w:sz w:val="20"/>
+          <w:szCs w:val="20"/>
+        </w:rPr>
         <w:t>print(</w:t>
       </w:r>
       <w:proofErr w:type="spellStart"/>
@@ -14661,298 +14744,9 @@
           <w:sz w:val="20"/>
           <w:szCs w:val="20"/>
         </w:rPr>
-        <w:t>i</w:t>
-      </w:r>
-      <w:r>
-        <w:rPr>
-          <w:sz w:val="20"/>
-          <w:szCs w:val="20"/>
-        </w:rPr>
-        <w:t>,v</w:t>
+        <w:t>key,val</w:t>
       </w:r>
       <w:proofErr w:type="spellEnd"/>
-      <w:r>
-        <w:rPr>
-          <w:sz w:val="20"/>
-          <w:szCs w:val="20"/>
-        </w:rPr>
-        <w:t>)</w:t>
-      </w:r>
-      <w:r>
-        <w:rPr>
-          <w:sz w:val="20"/>
-          <w:szCs w:val="20"/>
-        </w:rPr>
-        <w:br/>
-      </w:r>
-      <w:r>
-        <w:rPr>
-          <w:sz w:val="20"/>
-          <w:szCs w:val="20"/>
-        </w:rPr>
-        <w:br/>
-        <w:t xml:space="preserve">When the list to print is instead a dictionary, an </w:t>
-      </w:r>
-      <w:r>
-        <w:rPr>
-          <w:sz w:val="20"/>
-          <w:szCs w:val="20"/>
-        </w:rPr>
-        <w:t>items</w:t>
-      </w:r>
-      <w:r>
-        <w:rPr>
-          <w:sz w:val="20"/>
-          <w:szCs w:val="20"/>
-        </w:rPr>
-        <w:t>()</w:t>
-      </w:r>
-      <w:r>
-        <w:rPr>
-          <w:sz w:val="20"/>
-          <w:szCs w:val="20"/>
-        </w:rPr>
-        <w:t xml:space="preserve"> method performs much the same role as the enumerate</w:t>
-      </w:r>
-      <w:r>
-        <w:rPr>
-          <w:sz w:val="20"/>
-          <w:szCs w:val="20"/>
-        </w:rPr>
-        <w:t>()</w:t>
-      </w:r>
-      <w:r>
-        <w:rPr>
-          <w:sz w:val="20"/>
-          <w:szCs w:val="20"/>
-        </w:rPr>
-        <w:t xml:space="preserve"> function:</w:t>
-      </w:r>
-      <w:r>
-        <w:rPr>
-          <w:sz w:val="20"/>
-          <w:szCs w:val="20"/>
-        </w:rPr>
-        <w:br/>
-      </w:r>
-      <w:r>
-        <w:rPr>
-          <w:sz w:val="20"/>
-          <w:szCs w:val="20"/>
-        </w:rPr>
-        <w:br/>
-      </w:r>
-      <w:r>
-        <w:rPr>
-          <w:sz w:val="20"/>
-          <w:szCs w:val="20"/>
-        </w:rPr>
-        <w:t xml:space="preserve">&gt;&gt;&gt; </w:t>
-      </w:r>
-      <w:r>
-        <w:rPr>
-          <w:sz w:val="20"/>
-          <w:szCs w:val="20"/>
-        </w:rPr>
-        <w:t xml:space="preserve">names = {1: </w:t>
-      </w:r>
-      <w:r>
-        <w:rPr>
-          <w:sz w:val="20"/>
-          <w:szCs w:val="20"/>
-        </w:rPr>
-        <w:t>'</w:t>
-      </w:r>
-      <w:r>
-        <w:rPr>
-          <w:sz w:val="20"/>
-          <w:szCs w:val="20"/>
-        </w:rPr>
-        <w:t>Dave</w:t>
-      </w:r>
-      <w:r>
-        <w:rPr>
-          <w:sz w:val="20"/>
-          <w:szCs w:val="20"/>
-        </w:rPr>
-        <w:t>'</w:t>
-      </w:r>
-      <w:r>
-        <w:rPr>
-          <w:sz w:val="20"/>
-          <w:szCs w:val="20"/>
-        </w:rPr>
-        <w:t xml:space="preserve">,  2: </w:t>
-      </w:r>
-      <w:r>
-        <w:rPr>
-          <w:sz w:val="20"/>
-          <w:szCs w:val="20"/>
-        </w:rPr>
-        <w:t>'</w:t>
-      </w:r>
-      <w:r>
-        <w:rPr>
-          <w:sz w:val="20"/>
-          <w:szCs w:val="20"/>
-        </w:rPr>
-        <w:t>John</w:t>
-      </w:r>
-      <w:r>
-        <w:rPr>
-          <w:sz w:val="20"/>
-          <w:szCs w:val="20"/>
-        </w:rPr>
-        <w:t>'</w:t>
-      </w:r>
-      <w:r>
-        <w:rPr>
-          <w:sz w:val="20"/>
-          <w:szCs w:val="20"/>
-        </w:rPr>
-        <w:t xml:space="preserve">, 3: </w:t>
-      </w:r>
-      <w:r>
-        <w:rPr>
-          <w:sz w:val="20"/>
-          <w:szCs w:val="20"/>
-        </w:rPr>
-        <w:t>'</w:t>
-      </w:r>
-      <w:r>
-        <w:rPr>
-          <w:sz w:val="20"/>
-          <w:szCs w:val="20"/>
-        </w:rPr>
-        <w:t>Mark</w:t>
-      </w:r>
-      <w:r>
-        <w:rPr>
-          <w:sz w:val="20"/>
-          <w:szCs w:val="20"/>
-        </w:rPr>
-        <w:t>'</w:t>
-      </w:r>
-      <w:r>
-        <w:rPr>
-          <w:sz w:val="20"/>
-          <w:szCs w:val="20"/>
-        </w:rPr>
-        <w:t>}</w:t>
-      </w:r>
-      <w:r>
-        <w:rPr>
-          <w:sz w:val="20"/>
-          <w:szCs w:val="20"/>
-        </w:rPr>
-        <w:br/>
-      </w:r>
-      <w:r>
-        <w:rPr>
-          <w:sz w:val="20"/>
-          <w:szCs w:val="20"/>
-        </w:rPr>
-        <w:t xml:space="preserve">&gt;&gt;&gt; </w:t>
-      </w:r>
-      <w:r>
-        <w:rPr>
-          <w:sz w:val="20"/>
-          <w:szCs w:val="20"/>
-        </w:rPr>
-        <w:t>for key,</w:t>
-      </w:r>
-      <w:r>
-        <w:rPr>
-          <w:sz w:val="20"/>
-          <w:szCs w:val="20"/>
-        </w:rPr>
-        <w:t xml:space="preserve"> </w:t>
-      </w:r>
-      <w:proofErr w:type="spellStart"/>
-      <w:r>
-        <w:rPr>
-          <w:sz w:val="20"/>
-          <w:szCs w:val="20"/>
-        </w:rPr>
-        <w:t>val</w:t>
-      </w:r>
-      <w:proofErr w:type="spellEnd"/>
-      <w:r>
-        <w:rPr>
-          <w:sz w:val="20"/>
-          <w:szCs w:val="20"/>
-        </w:rPr>
-        <w:t xml:space="preserve"> in </w:t>
-      </w:r>
-      <w:proofErr w:type="spellStart"/>
-      <w:r>
-        <w:rPr>
-          <w:sz w:val="20"/>
-          <w:szCs w:val="20"/>
-        </w:rPr>
-        <w:t>names.items</w:t>
-      </w:r>
-      <w:proofErr w:type="spellEnd"/>
-      <w:r>
-        <w:rPr>
-          <w:sz w:val="20"/>
-          <w:szCs w:val="20"/>
-        </w:rPr>
-        <w:t>()</w:t>
-      </w:r>
-      <w:r>
-        <w:rPr>
-          <w:sz w:val="20"/>
-          <w:szCs w:val="20"/>
-        </w:rPr>
-        <w:t>:</w:t>
-      </w:r>
-      <w:r>
-        <w:rPr>
-          <w:sz w:val="20"/>
-          <w:szCs w:val="20"/>
-        </w:rPr>
-        <w:br/>
-      </w:r>
-      <w:r>
-        <w:rPr>
-          <w:sz w:val="20"/>
-          <w:szCs w:val="20"/>
-        </w:rPr>
-        <w:t>…</w:t>
-      </w:r>
-      <w:r>
-        <w:rPr>
-          <w:sz w:val="20"/>
-          <w:szCs w:val="20"/>
-        </w:rPr>
-        <w:t xml:space="preserve">    </w:t>
-      </w:r>
-      <w:r>
-        <w:rPr>
-          <w:sz w:val="20"/>
-          <w:szCs w:val="20"/>
-        </w:rPr>
-        <w:t xml:space="preserve">    </w:t>
-      </w:r>
-      <w:r>
-        <w:rPr>
-          <w:sz w:val="20"/>
-          <w:szCs w:val="20"/>
-        </w:rPr>
-        <w:t>print(</w:t>
-      </w:r>
-      <w:proofErr w:type="spellStart"/>
-      <w:proofErr w:type="gramStart"/>
-      <w:r>
-        <w:rPr>
-          <w:sz w:val="20"/>
-          <w:szCs w:val="20"/>
-        </w:rPr>
-        <w:t>key,val</w:t>
-      </w:r>
-      <w:proofErr w:type="spellEnd"/>
-      <w:proofErr w:type="gramEnd"/>
       <w:r>
         <w:rPr>
           <w:sz w:val="20"/>
@@ -20445,7 +20239,21 @@
           <w:szCs w:val="20"/>
         </w:rPr>
         <w:br/>
-        <w:t xml:space="preserve">&gt;&gt;&gt; </w:t>
+        <w:t>&gt;&gt;&gt; str</w:t>
+      </w:r>
+      <w:r>
+        <w:rPr>
+          <w:sz w:val="20"/>
+          <w:szCs w:val="20"/>
+        </w:rPr>
+        <w:br/>
+      </w:r>
+      <w:r>
+        <w:rPr>
+          <w:sz w:val="20"/>
+          <w:szCs w:val="20"/>
+        </w:rPr>
+        <w:t>['zoo', 'cook', '</w:t>
       </w:r>
       <w:proofErr w:type="spellStart"/>
       <w:r>
@@ -20453,7 +20261,7 @@
           <w:sz w:val="20"/>
           <w:szCs w:val="20"/>
         </w:rPr>
-        <w:t>str</w:t>
+        <w:t>ohnoooh</w:t>
       </w:r>
       <w:proofErr w:type="spellEnd"/>
       <w:r>
@@ -20461,14 +20269,101 @@
           <w:sz w:val="20"/>
           <w:szCs w:val="20"/>
         </w:rPr>
-        <w:br/>
-      </w:r>
-      <w:r>
-        <w:rPr>
-          <w:sz w:val="20"/>
-          <w:szCs w:val="20"/>
-        </w:rPr>
-        <w:t>['zoo', 'cook', '</w:t>
+        <w:t>']</w:t>
+      </w:r>
+      <w:r>
+        <w:rPr>
+          <w:sz w:val="20"/>
+          <w:szCs w:val="20"/>
+        </w:rPr>
+        <w:br/>
+      </w:r>
+      <w:r>
+        <w:rPr>
+          <w:sz w:val="20"/>
+          <w:szCs w:val="20"/>
+        </w:rPr>
+        <w:br/>
+        <w:t xml:space="preserve">How did the above work?  First, strings are a class, and that class has a </w:t>
+      </w:r>
+      <w:r>
+        <w:rPr>
+          <w:i/>
+          <w:sz w:val="20"/>
+          <w:szCs w:val="20"/>
+        </w:rPr>
+        <w:t>sort</w:t>
+      </w:r>
+      <w:r>
+        <w:rPr>
+          <w:i/>
+          <w:sz w:val="20"/>
+          <w:szCs w:val="20"/>
+        </w:rPr>
+        <w:t>()</w:t>
+      </w:r>
+      <w:r>
+        <w:rPr>
+          <w:sz w:val="20"/>
+          <w:szCs w:val="20"/>
+        </w:rPr>
+        <w:t xml:space="preserve"> method associated with it.  The sort</w:t>
+      </w:r>
+      <w:r>
+        <w:rPr>
+          <w:sz w:val="20"/>
+          <w:szCs w:val="20"/>
+        </w:rPr>
+        <w:t>()</w:t>
+      </w:r>
+      <w:r>
+        <w:rPr>
+          <w:sz w:val="20"/>
+          <w:szCs w:val="20"/>
+        </w:rPr>
+        <w:t xml:space="preserve"> method allows a key argument, and we passed a </w:t>
+      </w:r>
+      <w:r>
+        <w:rPr>
+          <w:sz w:val="20"/>
+          <w:szCs w:val="20"/>
+        </w:rPr>
+        <w:t xml:space="preserve">lambda </w:t>
+      </w:r>
+      <w:r>
+        <w:rPr>
+          <w:sz w:val="20"/>
+          <w:szCs w:val="20"/>
+        </w:rPr>
+        <w:t>function as the value of th</w:t>
+      </w:r>
+      <w:r>
+        <w:rPr>
+          <w:sz w:val="20"/>
+          <w:szCs w:val="20"/>
+        </w:rPr>
+        <w:t>at</w:t>
+      </w:r>
+      <w:r>
+        <w:rPr>
+          <w:sz w:val="20"/>
+          <w:szCs w:val="20"/>
+        </w:rPr>
+        <w:t xml:space="preserve"> argument.  </w:t>
+      </w:r>
+      <w:r>
+        <w:rPr>
+          <w:sz w:val="20"/>
+          <w:szCs w:val="20"/>
+        </w:rPr>
+        <w:t xml:space="preserve">In other words, we defined, on the fly, a function and then passed that function to the sort() method.  </w:t>
+      </w:r>
+      <w:r>
+        <w:rPr>
+          <w:sz w:val="20"/>
+          <w:szCs w:val="20"/>
+        </w:rPr>
+        <w:t xml:space="preserve">For each element in variable str, the </w:t>
       </w:r>
       <w:proofErr w:type="spellStart"/>
       <w:r>
@@ -20476,7 +20371,7 @@
           <w:sz w:val="20"/>
           <w:szCs w:val="20"/>
         </w:rPr>
-        <w:t>ohnoooh</w:t>
+        <w:t>lamba</w:t>
       </w:r>
       <w:proofErr w:type="spellEnd"/>
       <w:r>
@@ -20484,101 +20379,65 @@
           <w:sz w:val="20"/>
           <w:szCs w:val="20"/>
         </w:rPr>
-        <w:t>']</w:t>
-      </w:r>
-      <w:r>
-        <w:rPr>
-          <w:sz w:val="20"/>
-          <w:szCs w:val="20"/>
-        </w:rPr>
-        <w:br/>
-      </w:r>
-      <w:r>
-        <w:rPr>
-          <w:sz w:val="20"/>
-          <w:szCs w:val="20"/>
-        </w:rPr>
-        <w:br/>
-        <w:t xml:space="preserve">How did the above work?  First, strings are a class, and that class has a </w:t>
-      </w:r>
-      <w:r>
-        <w:rPr>
-          <w:i/>
-          <w:sz w:val="20"/>
-          <w:szCs w:val="20"/>
-        </w:rPr>
-        <w:t>sort</w:t>
-      </w:r>
-      <w:r>
-        <w:rPr>
-          <w:i/>
-          <w:sz w:val="20"/>
-          <w:szCs w:val="20"/>
-        </w:rPr>
-        <w:t>()</w:t>
-      </w:r>
-      <w:r>
-        <w:rPr>
-          <w:sz w:val="20"/>
-          <w:szCs w:val="20"/>
-        </w:rPr>
-        <w:t xml:space="preserve"> method associated with it.  The sort</w:t>
-      </w:r>
-      <w:r>
-        <w:rPr>
-          <w:sz w:val="20"/>
-          <w:szCs w:val="20"/>
-        </w:rPr>
-        <w:t>()</w:t>
-      </w:r>
-      <w:r>
-        <w:rPr>
-          <w:sz w:val="20"/>
-          <w:szCs w:val="20"/>
-        </w:rPr>
-        <w:t xml:space="preserve"> method allows a key argument, and we passed a </w:t>
-      </w:r>
-      <w:r>
-        <w:rPr>
-          <w:sz w:val="20"/>
-          <w:szCs w:val="20"/>
-        </w:rPr>
-        <w:t xml:space="preserve">lambda </w:t>
-      </w:r>
-      <w:r>
-        <w:rPr>
-          <w:sz w:val="20"/>
-          <w:szCs w:val="20"/>
-        </w:rPr>
-        <w:t>function as the value of th</w:t>
-      </w:r>
-      <w:r>
-        <w:rPr>
-          <w:sz w:val="20"/>
-          <w:szCs w:val="20"/>
-        </w:rPr>
-        <w:t>at</w:t>
-      </w:r>
-      <w:r>
-        <w:rPr>
-          <w:sz w:val="20"/>
-          <w:szCs w:val="20"/>
-        </w:rPr>
-        <w:t xml:space="preserve"> argument.  </w:t>
-      </w:r>
-      <w:r>
-        <w:rPr>
-          <w:sz w:val="20"/>
-          <w:szCs w:val="20"/>
-        </w:rPr>
-        <w:t xml:space="preserve">In other words, we defined, on the fly, a function and then passed that function to the sort() method.  </w:t>
-      </w:r>
-      <w:r>
-        <w:rPr>
-          <w:sz w:val="20"/>
-          <w:szCs w:val="20"/>
-        </w:rPr>
-        <w:t xml:space="preserve">For each element in variable </w:t>
+        <w:t xml:space="preserve"> </w:t>
+      </w:r>
+      <w:r>
+        <w:rPr>
+          <w:sz w:val="20"/>
+          <w:szCs w:val="20"/>
+        </w:rPr>
+        <w:t xml:space="preserve">function </w:t>
+      </w:r>
+      <w:r>
+        <w:rPr>
+          <w:sz w:val="20"/>
+          <w:szCs w:val="20"/>
+        </w:rPr>
+        <w:t>converted the string into a set, thereby removing duplicate letters, and then computed the length</w:t>
+      </w:r>
+      <w:r>
+        <w:rPr>
+          <w:sz w:val="20"/>
+          <w:szCs w:val="20"/>
+        </w:rPr>
+        <w:t xml:space="preserve"> of the remaining characters.</w:t>
+      </w:r>
+      <w:r>
+        <w:rPr>
+          <w:sz w:val="20"/>
+          <w:szCs w:val="20"/>
+        </w:rPr>
+        <w:t xml:space="preserve">  The length of the unique characters in each string then became the key by which to sort the list of strings.</w:t>
+      </w:r>
+      <w:r>
+        <w:rPr>
+          <w:sz w:val="20"/>
+          <w:szCs w:val="20"/>
+        </w:rPr>
+        <w:br/>
+      </w:r>
+      <w:r>
+        <w:rPr>
+          <w:sz w:val="20"/>
+          <w:szCs w:val="20"/>
+        </w:rPr>
+        <w:br/>
+        <w:t>The above is equivalent to:</w:t>
+      </w:r>
+      <w:r>
+        <w:rPr>
+          <w:sz w:val="20"/>
+          <w:szCs w:val="20"/>
+        </w:rPr>
+        <w:br/>
+      </w:r>
+      <w:r>
+        <w:rPr>
+          <w:sz w:val="20"/>
+          <w:szCs w:val="20"/>
+        </w:rPr>
+        <w:br/>
+        <w:t>&gt;&gt;&gt; [str[</w:t>
       </w:r>
       <w:proofErr w:type="spellStart"/>
       <w:r>
@@ -20586,7 +20445,7 @@
           <w:sz w:val="20"/>
           <w:szCs w:val="20"/>
         </w:rPr>
-        <w:t>str</w:t>
+        <w:t>i</w:t>
       </w:r>
       <w:proofErr w:type="spellEnd"/>
       <w:r>
@@ -20594,7 +20453,7 @@
           <w:sz w:val="20"/>
           <w:szCs w:val="20"/>
         </w:rPr>
-        <w:t xml:space="preserve">, the </w:t>
+        <w:t xml:space="preserve">] for </w:t>
       </w:r>
       <w:proofErr w:type="spellStart"/>
       <w:r>
@@ -20602,7 +20461,7 @@
           <w:sz w:val="20"/>
           <w:szCs w:val="20"/>
         </w:rPr>
-        <w:t>lamba</w:t>
+        <w:t>i</w:t>
       </w:r>
       <w:proofErr w:type="spellEnd"/>
       <w:r>
@@ -20610,97 +20469,7 @@
           <w:sz w:val="20"/>
           <w:szCs w:val="20"/>
         </w:rPr>
-        <w:t xml:space="preserve"> </w:t>
-      </w:r>
-      <w:r>
-        <w:rPr>
-          <w:sz w:val="20"/>
-          <w:szCs w:val="20"/>
-        </w:rPr>
-        <w:t xml:space="preserve">function </w:t>
-      </w:r>
-      <w:r>
-        <w:rPr>
-          <w:sz w:val="20"/>
-          <w:szCs w:val="20"/>
-        </w:rPr>
-        <w:t>converted the string into a set, thereby removing duplicate letters, and then computed the length</w:t>
-      </w:r>
-      <w:r>
-        <w:rPr>
-          <w:sz w:val="20"/>
-          <w:szCs w:val="20"/>
-        </w:rPr>
-        <w:t xml:space="preserve"> of the remaining characters.</w:t>
-      </w:r>
-      <w:r>
-        <w:rPr>
-          <w:sz w:val="20"/>
-          <w:szCs w:val="20"/>
-        </w:rPr>
-        <w:t xml:space="preserve">  The length of the unique characters in each string then became the key by which to sort the list of strings.</w:t>
-      </w:r>
-      <w:r>
-        <w:rPr>
-          <w:sz w:val="20"/>
-          <w:szCs w:val="20"/>
-        </w:rPr>
-        <w:br/>
-      </w:r>
-      <w:r>
-        <w:rPr>
-          <w:sz w:val="20"/>
-          <w:szCs w:val="20"/>
-        </w:rPr>
-        <w:br/>
-        <w:t>The above is equivalent to:</w:t>
-      </w:r>
-      <w:r>
-        <w:rPr>
-          <w:sz w:val="20"/>
-          <w:szCs w:val="20"/>
-        </w:rPr>
-        <w:br/>
-      </w:r>
-      <w:r>
-        <w:rPr>
-          <w:sz w:val="20"/>
-          <w:szCs w:val="20"/>
-        </w:rPr>
-        <w:br/>
-        <w:t>&gt;&gt;&gt; [</w:t>
-      </w:r>
-      <w:proofErr w:type="spellStart"/>
-      <w:r>
-        <w:rPr>
-          <w:sz w:val="20"/>
-          <w:szCs w:val="20"/>
-        </w:rPr>
-        <w:t>str</w:t>
-      </w:r>
-      <w:proofErr w:type="spellEnd"/>
-      <w:r>
-        <w:rPr>
-          <w:sz w:val="20"/>
-          <w:szCs w:val="20"/>
-        </w:rPr>
-        <w:t>[</w:t>
-      </w:r>
-      <w:proofErr w:type="spellStart"/>
-      <w:r>
-        <w:rPr>
-          <w:sz w:val="20"/>
-          <w:szCs w:val="20"/>
-        </w:rPr>
-        <w:t>i</w:t>
-      </w:r>
-      <w:proofErr w:type="spellEnd"/>
-      <w:r>
-        <w:rPr>
-          <w:sz w:val="20"/>
-          <w:szCs w:val="20"/>
-        </w:rPr>
-        <w:t>] for  I in [1, 0, 2]]</w:t>
+        <w:t xml:space="preserve"> in [1, 0, 2]]</w:t>
       </w:r>
       <w:r>
         <w:rPr>
@@ -22500,37 +22269,51 @@
         <w:t xml:space="preserve">&gt;&gt;&gt; </w:t>
       </w:r>
       <w:proofErr w:type="spellStart"/>
+      <w:r>
+        <w:rPr>
+          <w:sz w:val="20"/>
+          <w:szCs w:val="20"/>
+        </w:rPr>
+        <w:t>sys.version</w:t>
+      </w:r>
+      <w:proofErr w:type="spellEnd"/>
+      <w:r>
+        <w:rPr>
+          <w:sz w:val="20"/>
+          <w:szCs w:val="20"/>
+        </w:rPr>
+        <w:br/>
+        <w:t xml:space="preserve">3.7.0 (v3.7.0:1bf9cc5093, </w:t>
+      </w:r>
+      <w:r>
+        <w:rPr>
+          <w:sz w:val="20"/>
+          <w:szCs w:val="20"/>
+        </w:rPr>
+        <w:t>Aug</w:t>
+      </w:r>
+      <w:r>
+        <w:rPr>
+          <w:sz w:val="20"/>
+          <w:szCs w:val="20"/>
+        </w:rPr>
+        <w:t xml:space="preserve"> </w:t>
+      </w:r>
       <w:proofErr w:type="gramStart"/>
       <w:r>
         <w:rPr>
           <w:sz w:val="20"/>
           <w:szCs w:val="20"/>
         </w:rPr>
-        <w:t>sys.version</w:t>
-      </w:r>
-      <w:proofErr w:type="spellEnd"/>
+        <w:t>27</w:t>
+      </w:r>
       <w:proofErr w:type="gramEnd"/>
       <w:r>
         <w:rPr>
           <w:sz w:val="20"/>
           <w:szCs w:val="20"/>
         </w:rPr>
-        <w:br/>
-        <w:t xml:space="preserve">3.7.0 (v3.7.0:1bf9cc5093, </w:t>
-      </w:r>
-      <w:r>
-        <w:rPr>
-          <w:sz w:val="20"/>
-          <w:szCs w:val="20"/>
-        </w:rPr>
-        <w:t>Aug</w:t>
-      </w:r>
-      <w:r>
-        <w:rPr>
-          <w:sz w:val="20"/>
-          <w:szCs w:val="20"/>
-        </w:rPr>
-        <w:t xml:space="preserve"> 27 2018, 04:59:51) [MSC v.1914 64 bit (AMD64)]</w:t>
+        <w:t xml:space="preserve"> 2018, 04:59:51) [MSC v.1914 64 bit (AMD64)]</w:t>
       </w:r>
       <w:r>
         <w:rPr>
@@ -25756,7 +25539,6 @@
         </w:rPr>
         <w:t>'</w:t>
       </w:r>
-      <w:proofErr w:type="spellStart"/>
       <w:r>
         <w:rPr>
           <w:color w:val="222222"/>
@@ -25765,7 +25547,6 @@
         </w:rPr>
         <w:t>int</w:t>
       </w:r>
-      <w:proofErr w:type="spellEnd"/>
       <w:r>
         <w:rPr>
           <w:color w:val="222222"/>
@@ -26335,25 +26116,7 @@
           <w:szCs w:val="20"/>
         </w:rPr>
         <w:br/>
-        <w:t xml:space="preserve">&gt;&gt;&gt; </w:t>
-      </w:r>
-      <w:proofErr w:type="spellStart"/>
-      <w:r>
-        <w:rPr>
-          <w:color w:val="222222"/>
-          <w:sz w:val="20"/>
-          <w:szCs w:val="20"/>
-        </w:rPr>
-        <w:t>obj</w:t>
-      </w:r>
-      <w:proofErr w:type="spellEnd"/>
-      <w:r>
-        <w:rPr>
-          <w:color w:val="222222"/>
-          <w:sz w:val="20"/>
-          <w:szCs w:val="20"/>
-        </w:rPr>
-        <w:t xml:space="preserve"> = </w:t>
+        <w:t xml:space="preserve">&gt;&gt;&gt; obj = </w:t>
       </w:r>
       <w:proofErr w:type="spellStart"/>
       <w:r>
@@ -30115,25 +29878,7 @@
           <w:szCs w:val="20"/>
         </w:rPr>
         <w:br/>
-        <w:t xml:space="preserve">&gt;&gt;&gt; </w:t>
-      </w:r>
-      <w:proofErr w:type="spellStart"/>
-      <w:r>
-        <w:rPr>
-          <w:bCs/>
-          <w:sz w:val="20"/>
-          <w:szCs w:val="20"/>
-        </w:rPr>
-        <w:t>avg</w:t>
-      </w:r>
-      <w:proofErr w:type="spellEnd"/>
-      <w:r>
-        <w:rPr>
-          <w:bCs/>
-          <w:sz w:val="20"/>
-          <w:szCs w:val="20"/>
-        </w:rPr>
-        <w:t xml:space="preserve"> = </w:t>
+        <w:t xml:space="preserve">&gt;&gt;&gt; avg = </w:t>
       </w:r>
       <w:proofErr w:type="spellStart"/>
       <w:r>
@@ -30386,25 +30131,7 @@
           <w:szCs w:val="20"/>
         </w:rPr>
         <w:br/>
-        <w:t>&gt;&gt;&gt; [</w:t>
-      </w:r>
-      <w:proofErr w:type="spellStart"/>
-      <w:r>
-        <w:rPr>
-          <w:bCs/>
-          <w:sz w:val="20"/>
-          <w:szCs w:val="20"/>
-        </w:rPr>
-        <w:t>str</w:t>
-      </w:r>
-      <w:proofErr w:type="spellEnd"/>
-      <w:r>
-        <w:rPr>
-          <w:bCs/>
-          <w:sz w:val="20"/>
-          <w:szCs w:val="20"/>
-        </w:rPr>
-        <w:t xml:space="preserve">(m) </w:t>
+        <w:t xml:space="preserve">&gt;&gt;&gt; [str(m) </w:t>
       </w:r>
       <w:proofErr w:type="spellStart"/>
       <w:r>
@@ -33324,23 +33051,7 @@
           <w:sz w:val="20"/>
           <w:szCs w:val="20"/>
         </w:rPr>
-        <w:t xml:space="preserve">, mean, </w:t>
-      </w:r>
-      <w:proofErr w:type="spellStart"/>
-      <w:r>
-        <w:rPr>
-          <w:sz w:val="20"/>
-          <w:szCs w:val="20"/>
-        </w:rPr>
-        <w:t>std</w:t>
-      </w:r>
-      <w:proofErr w:type="spellEnd"/>
-      <w:r>
-        <w:rPr>
-          <w:sz w:val="20"/>
-          <w:szCs w:val="20"/>
-        </w:rPr>
-        <w:t xml:space="preserve"> and var.  With NumPy you can</w:t>
+        <w:t>, mean, std and var.  With NumPy you can</w:t>
       </w:r>
       <w:r>
         <w:rPr>
@@ -36300,13 +36011,20 @@
         <w:br/>
         <w:t xml:space="preserve">&gt;&gt;&gt; </w:t>
       </w:r>
+      <w:r>
+        <w:rPr>
+          <w:sz w:val="20"/>
+          <w:szCs w:val="20"/>
+        </w:rPr>
+        <w:t xml:space="preserve">df = </w:t>
+      </w:r>
       <w:proofErr w:type="spellStart"/>
       <w:r>
         <w:rPr>
           <w:sz w:val="20"/>
           <w:szCs w:val="20"/>
         </w:rPr>
-        <w:t>df</w:t>
+        <w:t>pd.read_csv</w:t>
       </w:r>
       <w:proofErr w:type="spellEnd"/>
       <w:r>
@@ -36314,7 +36032,7 @@
           <w:sz w:val="20"/>
           <w:szCs w:val="20"/>
         </w:rPr>
-        <w:t xml:space="preserve"> = </w:t>
+        <w:t xml:space="preserve">(URL, </w:t>
       </w:r>
       <w:proofErr w:type="spellStart"/>
       <w:r>
@@ -36322,7 +36040,7 @@
           <w:sz w:val="20"/>
           <w:szCs w:val="20"/>
         </w:rPr>
-        <w:t>pd.read_csv</w:t>
+        <w:t>sep</w:t>
       </w:r>
       <w:proofErr w:type="spellEnd"/>
       <w:r>
@@ -36330,22 +36048,6 @@
           <w:sz w:val="20"/>
           <w:szCs w:val="20"/>
         </w:rPr>
-        <w:t xml:space="preserve">(URL, </w:t>
-      </w:r>
-      <w:proofErr w:type="spellStart"/>
-      <w:r>
-        <w:rPr>
-          <w:sz w:val="20"/>
-          <w:szCs w:val="20"/>
-        </w:rPr>
-        <w:t>sep</w:t>
-      </w:r>
-      <w:proofErr w:type="spellEnd"/>
-      <w:r>
-        <w:rPr>
-          <w:sz w:val="20"/>
-          <w:szCs w:val="20"/>
-        </w:rPr>
         <w:t>='\t')</w:t>
       </w:r>
       <w:r>
@@ -36368,33 +36070,8 @@
           <w:szCs w:val="20"/>
         </w:rPr>
         <w:tab/>
-        <w:t xml:space="preserve"># </w:t>
-      </w:r>
-      <w:proofErr w:type="spellStart"/>
-      <w:r>
-        <w:rPr>
-          <w:sz w:val="20"/>
-          <w:szCs w:val="20"/>
-        </w:rPr>
-        <w:t>df</w:t>
-      </w:r>
-      <w:proofErr w:type="spellEnd"/>
-      <w:r>
-        <w:rPr>
-          <w:sz w:val="20"/>
-          <w:szCs w:val="20"/>
-        </w:rPr>
-        <w:t xml:space="preserve"> is short for </w:t>
-      </w:r>
-      <w:proofErr w:type="spellStart"/>
-      <w:r>
-        <w:rPr>
-          <w:sz w:val="20"/>
-          <w:szCs w:val="20"/>
-        </w:rPr>
-        <w:t>DataFrame</w:t>
-      </w:r>
-      <w:proofErr w:type="spellEnd"/>
+        <w:t># df is short for DataFrame</w:t>
+      </w:r>
       <w:r>
         <w:rPr>
           <w:sz w:val="20"/>
@@ -36681,95 +36358,54 @@
           <w:szCs w:val="20"/>
         </w:rPr>
         <w:br/>
+        <w:t xml:space="preserve">&gt;&gt;&gt; df = </w:t>
+      </w:r>
+      <w:proofErr w:type="spellStart"/>
+      <w:r>
+        <w:rPr>
+          <w:sz w:val="20"/>
+          <w:szCs w:val="20"/>
+        </w:rPr>
+        <w:t>df.drop</w:t>
+      </w:r>
+      <w:proofErr w:type="spellEnd"/>
+      <w:r>
+        <w:rPr>
+          <w:sz w:val="20"/>
+          <w:szCs w:val="20"/>
+        </w:rPr>
+        <w:t>('</w:t>
+      </w:r>
+      <w:proofErr w:type="spellStart"/>
+      <w:r>
+        <w:rPr>
+          <w:sz w:val="20"/>
+          <w:szCs w:val="20"/>
+        </w:rPr>
+        <w:t>series_id</w:t>
+      </w:r>
+      <w:proofErr w:type="spellEnd"/>
+      <w:r>
+        <w:rPr>
+          <w:sz w:val="20"/>
+          <w:szCs w:val="20"/>
+        </w:rPr>
+        <w:t>', axis='columns')</w:t>
+      </w:r>
+      <w:r>
+        <w:rPr>
+          <w:sz w:val="20"/>
+          <w:szCs w:val="20"/>
+        </w:rPr>
+        <w:br/>
         <w:t xml:space="preserve">&gt;&gt;&gt; </w:t>
       </w:r>
-      <w:proofErr w:type="spellStart"/>
-      <w:r>
-        <w:rPr>
-          <w:sz w:val="20"/>
-          <w:szCs w:val="20"/>
-        </w:rPr>
-        <w:t>df</w:t>
-      </w:r>
-      <w:proofErr w:type="spellEnd"/>
-      <w:r>
-        <w:rPr>
-          <w:sz w:val="20"/>
-          <w:szCs w:val="20"/>
-        </w:rPr>
-        <w:t xml:space="preserve"> = </w:t>
-      </w:r>
-      <w:proofErr w:type="spellStart"/>
-      <w:r>
-        <w:rPr>
-          <w:sz w:val="20"/>
-          <w:szCs w:val="20"/>
-        </w:rPr>
-        <w:t>df.drop</w:t>
-      </w:r>
-      <w:proofErr w:type="spellEnd"/>
-      <w:r>
-        <w:rPr>
-          <w:sz w:val="20"/>
-          <w:szCs w:val="20"/>
-        </w:rPr>
-        <w:t>('</w:t>
-      </w:r>
-      <w:proofErr w:type="spellStart"/>
-      <w:r>
-        <w:rPr>
-          <w:sz w:val="20"/>
-          <w:szCs w:val="20"/>
-        </w:rPr>
-        <w:t>series_id</w:t>
-      </w:r>
-      <w:proofErr w:type="spellEnd"/>
-      <w:r>
-        <w:rPr>
-          <w:sz w:val="20"/>
-          <w:szCs w:val="20"/>
-        </w:rPr>
-        <w:t>', axis='columns')</w:t>
-      </w:r>
-      <w:r>
-        <w:rPr>
-          <w:sz w:val="20"/>
-          <w:szCs w:val="20"/>
-        </w:rPr>
-        <w:br/>
-        <w:t xml:space="preserve">&gt;&gt;&gt; </w:t>
-      </w:r>
-      <w:proofErr w:type="spellStart"/>
-      <w:r>
-        <w:rPr>
-          <w:sz w:val="20"/>
-          <w:szCs w:val="20"/>
-        </w:rPr>
-        <w:t>df</w:t>
-      </w:r>
-      <w:proofErr w:type="spellEnd"/>
-      <w:r>
-        <w:rPr>
-          <w:sz w:val="20"/>
-          <w:szCs w:val="20"/>
-        </w:rPr>
-        <w:t xml:space="preserve"> = </w:t>
-      </w:r>
-      <w:proofErr w:type="spellStart"/>
-      <w:r>
-        <w:rPr>
-          <w:sz w:val="20"/>
-          <w:szCs w:val="20"/>
-        </w:rPr>
-        <w:t>df</w:t>
-      </w:r>
-      <w:proofErr w:type="spellEnd"/>
-      <w:r>
-        <w:rPr>
-          <w:sz w:val="20"/>
-          <w:szCs w:val="20"/>
-        </w:rPr>
-        <w:t>[</w:t>
+      <w:r>
+        <w:rPr>
+          <w:sz w:val="20"/>
+          <w:szCs w:val="20"/>
+        </w:rPr>
+        <w:t>df = df[</w:t>
       </w:r>
       <w:proofErr w:type="spellStart"/>
       <w:r>
@@ -36886,13 +36522,20 @@
         </w:rPr>
         <w:t xml:space="preserve">&gt;&gt;&gt; </w:t>
       </w:r>
+      <w:r>
+        <w:rPr>
+          <w:sz w:val="20"/>
+          <w:szCs w:val="20"/>
+        </w:rPr>
+        <w:t xml:space="preserve">df = </w:t>
+      </w:r>
       <w:proofErr w:type="spellStart"/>
       <w:r>
         <w:rPr>
           <w:sz w:val="20"/>
           <w:szCs w:val="20"/>
         </w:rPr>
-        <w:t>df</w:t>
+        <w:t>df.groupby</w:t>
       </w:r>
       <w:proofErr w:type="spellEnd"/>
       <w:r>
@@ -36900,22 +36543,6 @@
           <w:sz w:val="20"/>
           <w:szCs w:val="20"/>
         </w:rPr>
-        <w:t xml:space="preserve"> = </w:t>
-      </w:r>
-      <w:proofErr w:type="spellStart"/>
-      <w:r>
-        <w:rPr>
-          <w:sz w:val="20"/>
-          <w:szCs w:val="20"/>
-        </w:rPr>
-        <w:t>df.groupby</w:t>
-      </w:r>
-      <w:proofErr w:type="spellEnd"/>
-      <w:r>
-        <w:rPr>
-          <w:sz w:val="20"/>
-          <w:szCs w:val="20"/>
-        </w:rPr>
         <w:t>(['year']).mean()</w:t>
       </w:r>
     </w:p>
@@ -36963,21 +36590,12 @@
         </w:rPr>
         <w:t xml:space="preserve">&gt;&gt;&gt; </w:t>
       </w:r>
-      <w:proofErr w:type="spellStart"/>
-      <w:r>
-        <w:rPr>
-          <w:sz w:val="20"/>
-          <w:szCs w:val="20"/>
-        </w:rPr>
-        <w:t>df</w:t>
-      </w:r>
-      <w:proofErr w:type="spellEnd"/>
-      <w:r>
-        <w:rPr>
-          <w:sz w:val="20"/>
-          <w:szCs w:val="20"/>
-        </w:rPr>
-        <w:t xml:space="preserve"> = </w:t>
+      <w:r>
+        <w:rPr>
+          <w:sz w:val="20"/>
+          <w:szCs w:val="20"/>
+        </w:rPr>
+        <w:t xml:space="preserve">df = </w:t>
       </w:r>
       <w:proofErr w:type="spellStart"/>
       <w:r>
@@ -43021,7 +42639,7 @@
       </w:pPr>
     </w:pPrDefault>
   </w:docDefaults>
-  <w:latentStyles w:defLockedState="0" w:defUIPriority="99" w:defSemiHidden="0" w:defUnhideWhenUsed="0" w:defQFormat="0" w:count="376">
+  <w:latentStyles w:defLockedState="0" w:defUIPriority="99" w:defSemiHidden="0" w:defUnhideWhenUsed="0" w:defQFormat="0" w:count="375">
     <w:lsdException w:name="Normal" w:uiPriority="0" w:qFormat="1"/>
     <w:lsdException w:name="heading 1" w:uiPriority="9" w:qFormat="1"/>
     <w:lsdException w:name="heading 2" w:semiHidden="1" w:uiPriority="9" w:unhideWhenUsed="1" w:qFormat="1"/>
@@ -43127,6 +42745,7 @@
     <w:lsdException w:name="HTML Sample" w:semiHidden="1" w:unhideWhenUsed="1"/>
     <w:lsdException w:name="HTML Typewriter" w:semiHidden="1" w:unhideWhenUsed="1"/>
     <w:lsdException w:name="HTML Variable" w:semiHidden="1" w:unhideWhenUsed="1"/>
+    <w:lsdException w:name="Normal Table" w:semiHidden="1" w:unhideWhenUsed="1"/>
     <w:lsdException w:name="annotation subject" w:semiHidden="1" w:unhideWhenUsed="1"/>
     <w:lsdException w:name="No List" w:semiHidden="1" w:unhideWhenUsed="1"/>
     <w:lsdException w:name="Outline List 1" w:semiHidden="1" w:unhideWhenUsed="1"/>
@@ -43173,8 +42792,10 @@
     <w:lsdException w:name="Table Subtle 2" w:semiHidden="1" w:unhideWhenUsed="1"/>
     <w:lsdException w:name="Table Web 1" w:semiHidden="1" w:unhideWhenUsed="1"/>
     <w:lsdException w:name="Table Web 2" w:semiHidden="1" w:unhideWhenUsed="1"/>
+    <w:lsdException w:name="Table Web 3" w:semiHidden="1" w:unhideWhenUsed="1"/>
     <w:lsdException w:name="Balloon Text" w:semiHidden="1" w:unhideWhenUsed="1"/>
     <w:lsdException w:name="Table Grid" w:uiPriority="39"/>
+    <w:lsdException w:name="Table Theme" w:semiHidden="1" w:unhideWhenUsed="1"/>
     <w:lsdException w:name="Placeholder Text" w:semiHidden="1"/>
     <w:lsdException w:name="No Spacing" w:semiHidden="1" w:uiPriority="1" w:unhideWhenUsed="1" w:qFormat="1"/>
     <w:lsdException w:name="Light Shading" w:uiPriority="60"/>
@@ -43394,7 +43015,6 @@
     <w:lsdException w:name="Smart Hyperlink" w:semiHidden="1" w:unhideWhenUsed="1"/>
     <w:lsdException w:name="Hashtag" w:semiHidden="1" w:unhideWhenUsed="1"/>
     <w:lsdException w:name="Unresolved Mention" w:semiHidden="1" w:unhideWhenUsed="1"/>
-    <w:lsdException w:name="Smart Link" w:semiHidden="1" w:unhideWhenUsed="1"/>
   </w:latentStyles>
   <w:style w:type="paragraph" w:default="1" w:styleId="Normal">
     <w:name w:val="Normal"/>

</xml_diff>